<commit_message>
Uhmmm, I can't remember
Loads of updates probably
</commit_message>
<xml_diff>
--- a/Modules/BerForm.docx
+++ b/Modules/BerForm.docx
@@ -1,6 +1,6 @@
 
 <file path=word/document.xml><?xml version="1.0" encoding="utf-8"?>
-<w:document xmlns:ve="http://schemas.openxmlformats.org/markup-compatibility/2006" xmlns:o="urn:schemas-microsoft-com:office:office" xmlns:r="http://schemas.openxmlformats.org/officeDocument/2006/relationships" xmlns:m="http://schemas.openxmlformats.org/officeDocument/2006/math" xmlns:v="urn:schemas-microsoft-com:vml" xmlns:wp="http://schemas.openxmlformats.org/drawingml/2006/wordprocessingDrawing" xmlns:w10="urn:schemas-microsoft-com:office:word" xmlns:w="http://schemas.openxmlformats.org/wordprocessingml/2006/main" xmlns:wne="http://schemas.microsoft.com/office/word/2006/wordml">
+<w:document xmlns:wpc="http://schemas.microsoft.com/office/word/2010/wordprocessingCanvas" xmlns:mc="http://schemas.openxmlformats.org/markup-compatibility/2006" xmlns:o="urn:schemas-microsoft-com:office:office" xmlns:r="http://schemas.openxmlformats.org/officeDocument/2006/relationships" xmlns:m="http://schemas.openxmlformats.org/officeDocument/2006/math" xmlns:v="urn:schemas-microsoft-com:vml" xmlns:wp14="http://schemas.microsoft.com/office/word/2010/wordprocessingDrawing" xmlns:wp="http://schemas.openxmlformats.org/drawingml/2006/wordprocessingDrawing" xmlns:w10="urn:schemas-microsoft-com:office:word" xmlns:w="http://schemas.openxmlformats.org/wordprocessingml/2006/main" xmlns:w14="http://schemas.microsoft.com/office/word/2010/wordml" xmlns:w15="http://schemas.microsoft.com/office/word/2012/wordml" xmlns:wpg="http://schemas.microsoft.com/office/word/2010/wordprocessingGroup" xmlns:wpi="http://schemas.microsoft.com/office/word/2010/wordprocessingInk" xmlns:wne="http://schemas.microsoft.com/office/word/2006/wordml" xmlns:wps="http://schemas.microsoft.com/office/word/2010/wordprocessingShape" mc:Ignorable="w14 w15 wp14">
   <w:body>
     <w:p>
       <w:pPr>
@@ -18,9 +18,9 @@
         </w:rPr>
         <w:drawing>
           <wp:inline distT="0" distB="0" distL="0" distR="0">
-            <wp:extent cx="1828800" cy="428625"/>
-            <wp:effectExtent l="19050" t="0" r="0" b="0"/>
-            <wp:docPr id="2" name="Picture 2" descr="ctsmedium logo"/>
+            <wp:extent cx="942975" cy="590550"/>
+            <wp:effectExtent l="0" t="0" r="0" b="0"/>
+            <wp:docPr id="1" name="Picture 1" descr="Wincor Nixdorf"/>
             <wp:cNvGraphicFramePr>
               <a:graphicFrameLocks xmlns:a="http://schemas.openxmlformats.org/drawingml/2006/main" noChangeAspect="1"/>
             </wp:cNvGraphicFramePr>
@@ -28,13 +28,19 @@
               <a:graphicData uri="http://schemas.openxmlformats.org/drawingml/2006/picture">
                 <pic:pic xmlns:pic="http://schemas.openxmlformats.org/drawingml/2006/picture">
                   <pic:nvPicPr>
-                    <pic:cNvPr id="0" name="Picture 2" descr="ctsmedium logo"/>
+                    <pic:cNvPr id="0" name="Picture 2" descr="Wincor Nixdorf"/>
                     <pic:cNvPicPr>
                       <a:picLocks noChangeAspect="1" noChangeArrowheads="1"/>
                     </pic:cNvPicPr>
                   </pic:nvPicPr>
                   <pic:blipFill>
-                    <a:blip r:embed="rId11" cstate="print"/>
+                    <a:blip r:embed="rId11">
+                      <a:extLst>
+                        <a:ext uri="{28A0092B-C50C-407E-A947-70E740481C1C}">
+                          <a14:useLocalDpi xmlns:a14="http://schemas.microsoft.com/office/drawing/2010/main" val="0"/>
+                        </a:ext>
+                      </a:extLst>
+                    </a:blip>
                     <a:srcRect/>
                     <a:stretch>
                       <a:fillRect/>
@@ -43,17 +49,14 @@
                   <pic:spPr bwMode="auto">
                     <a:xfrm>
                       <a:off x="0" y="0"/>
-                      <a:ext cx="1828800" cy="428625"/>
+                      <a:ext cx="942975" cy="590550"/>
                     </a:xfrm>
                     <a:prstGeom prst="rect">
                       <a:avLst/>
                     </a:prstGeom>
                     <a:noFill/>
-                    <a:ln w="9525">
+                    <a:ln>
                       <a:noFill/>
-                      <a:miter lim="800000"/>
-                      <a:headEnd/>
-                      <a:tailEnd/>
                     </a:ln>
                   </pic:spPr>
                 </pic:pic>
@@ -141,7 +144,7 @@
           <w:insideH w:val="single" w:sz="4" w:space="0" w:color="000000"/>
           <w:insideV w:val="single" w:sz="4" w:space="0" w:color="000000"/>
         </w:tblBorders>
-        <w:tblLook w:val="04A0"/>
+        <w:tblLook w:val="04A0" w:firstRow="1" w:lastRow="0" w:firstColumn="1" w:lastColumn="0" w:noHBand="0" w:noVBand="1"/>
       </w:tblPr>
       <w:tblGrid>
         <w:gridCol w:w="1101"/>
@@ -283,7 +286,7 @@
           <w:insideH w:val="single" w:sz="4" w:space="0" w:color="000000"/>
           <w:insideV w:val="single" w:sz="4" w:space="0" w:color="000000"/>
         </w:tblBorders>
-        <w:tblLook w:val="04A0"/>
+        <w:tblLook w:val="04A0" w:firstRow="1" w:lastRow="0" w:firstColumn="1" w:lastColumn="0" w:noHBand="0" w:noVBand="1"/>
       </w:tblPr>
       <w:tblGrid>
         <w:gridCol w:w="1101"/>
@@ -425,7 +428,7 @@
           <w:insideH w:val="single" w:sz="4" w:space="0" w:color="000000"/>
           <w:insideV w:val="single" w:sz="4" w:space="0" w:color="000000"/>
         </w:tblBorders>
-        <w:tblLook w:val="04A0"/>
+        <w:tblLook w:val="04A0" w:firstRow="1" w:lastRow="0" w:firstColumn="1" w:lastColumn="0" w:noHBand="0" w:noVBand="1"/>
       </w:tblPr>
       <w:tblGrid>
         <w:gridCol w:w="2310"/>
@@ -567,7 +570,7 @@
           <w:insideH w:val="single" w:sz="4" w:space="0" w:color="000000"/>
           <w:insideV w:val="single" w:sz="4" w:space="0" w:color="000000"/>
         </w:tblBorders>
-        <w:tblLook w:val="04A0"/>
+        <w:tblLook w:val="04A0" w:firstRow="1" w:lastRow="0" w:firstColumn="1" w:lastColumn="0" w:noHBand="0" w:noVBand="1"/>
       </w:tblPr>
       <w:tblGrid>
         <w:gridCol w:w="9242"/>
@@ -714,7 +717,7 @@
           <w:insideH w:val="single" w:sz="4" w:space="0" w:color="000000"/>
           <w:insideV w:val="single" w:sz="4" w:space="0" w:color="000000"/>
         </w:tblBorders>
-        <w:tblLook w:val="04A0"/>
+        <w:tblLook w:val="04A0" w:firstRow="1" w:lastRow="0" w:firstColumn="1" w:lastColumn="0" w:noHBand="0" w:noVBand="1"/>
       </w:tblPr>
       <w:tblGrid>
         <w:gridCol w:w="2310"/>
@@ -879,6 +882,8 @@
         <w:spacing w:after="0"/>
         <w:jc w:val="center"/>
       </w:pPr>
+      <w:bookmarkStart w:id="0" w:name="_GoBack"/>
+      <w:bookmarkEnd w:id="0"/>
     </w:p>
     <w:sectPr>
       <w:headerReference w:type="default" r:id="rId12"/>
@@ -893,7 +898,7 @@
 </file>
 
 <file path=word/endnotes.xml><?xml version="1.0" encoding="utf-8"?>
-<w:endnotes xmlns:ve="http://schemas.openxmlformats.org/markup-compatibility/2006" xmlns:o="urn:schemas-microsoft-com:office:office" xmlns:r="http://schemas.openxmlformats.org/officeDocument/2006/relationships" xmlns:m="http://schemas.openxmlformats.org/officeDocument/2006/math" xmlns:v="urn:schemas-microsoft-com:vml" xmlns:wp="http://schemas.openxmlformats.org/drawingml/2006/wordprocessingDrawing" xmlns:w10="urn:schemas-microsoft-com:office:word" xmlns:w="http://schemas.openxmlformats.org/wordprocessingml/2006/main" xmlns:wne="http://schemas.microsoft.com/office/word/2006/wordml">
+<w:endnotes xmlns:wpc="http://schemas.microsoft.com/office/word/2010/wordprocessingCanvas" xmlns:mc="http://schemas.openxmlformats.org/markup-compatibility/2006" xmlns:o="urn:schemas-microsoft-com:office:office" xmlns:r="http://schemas.openxmlformats.org/officeDocument/2006/relationships" xmlns:m="http://schemas.openxmlformats.org/officeDocument/2006/math" xmlns:v="urn:schemas-microsoft-com:vml" xmlns:wp14="http://schemas.microsoft.com/office/word/2010/wordprocessingDrawing" xmlns:wp="http://schemas.openxmlformats.org/drawingml/2006/wordprocessingDrawing" xmlns:w10="urn:schemas-microsoft-com:office:word" xmlns:w="http://schemas.openxmlformats.org/wordprocessingml/2006/main" xmlns:w14="http://schemas.microsoft.com/office/word/2010/wordml" xmlns:w15="http://schemas.microsoft.com/office/word/2012/wordml" xmlns:wpg="http://schemas.microsoft.com/office/word/2010/wordprocessingGroup" xmlns:wpi="http://schemas.microsoft.com/office/word/2010/wordprocessingInk" xmlns:wne="http://schemas.microsoft.com/office/word/2006/wordml" xmlns:wps="http://schemas.microsoft.com/office/word/2010/wordprocessingShape" mc:Ignorable="w14 w15 wp14">
   <w:endnote w:type="separator" w:id="-1">
     <w:p>
       <w:pPr>
@@ -918,7 +923,7 @@
 </file>
 
 <file path=word/footer1.xml><?xml version="1.0" encoding="utf-8"?>
-<w:ftr xmlns:ve="http://schemas.openxmlformats.org/markup-compatibility/2006" xmlns:o="urn:schemas-microsoft-com:office:office" xmlns:r="http://schemas.openxmlformats.org/officeDocument/2006/relationships" xmlns:m="http://schemas.openxmlformats.org/officeDocument/2006/math" xmlns:v="urn:schemas-microsoft-com:vml" xmlns:wp="http://schemas.openxmlformats.org/drawingml/2006/wordprocessingDrawing" xmlns:w10="urn:schemas-microsoft-com:office:word" xmlns:w="http://schemas.openxmlformats.org/wordprocessingml/2006/main" xmlns:wne="http://schemas.microsoft.com/office/word/2006/wordml">
+<w:ftr xmlns:wpc="http://schemas.microsoft.com/office/word/2010/wordprocessingCanvas" xmlns:mc="http://schemas.openxmlformats.org/markup-compatibility/2006" xmlns:o="urn:schemas-microsoft-com:office:office" xmlns:r="http://schemas.openxmlformats.org/officeDocument/2006/relationships" xmlns:m="http://schemas.openxmlformats.org/officeDocument/2006/math" xmlns:v="urn:schemas-microsoft-com:vml" xmlns:wp14="http://schemas.microsoft.com/office/word/2010/wordprocessingDrawing" xmlns:wp="http://schemas.openxmlformats.org/drawingml/2006/wordprocessingDrawing" xmlns:w10="urn:schemas-microsoft-com:office:word" xmlns:w="http://schemas.openxmlformats.org/wordprocessingml/2006/main" xmlns:w14="http://schemas.microsoft.com/office/word/2010/wordml" xmlns:w15="http://schemas.microsoft.com/office/word/2012/wordml" xmlns:wpg="http://schemas.microsoft.com/office/word/2010/wordprocessingGroup" xmlns:wpi="http://schemas.microsoft.com/office/word/2010/wordprocessingInk" xmlns:wne="http://schemas.microsoft.com/office/word/2006/wordml" xmlns:wps="http://schemas.microsoft.com/office/word/2010/wordprocessingShape" mc:Ignorable="w14 w15 wp14">
   <w:p>
     <w:pPr>
       <w:pStyle w:val="Footer"/>
@@ -950,7 +955,7 @@
 </file>
 
 <file path=word/footnotes.xml><?xml version="1.0" encoding="utf-8"?>
-<w:footnotes xmlns:ve="http://schemas.openxmlformats.org/markup-compatibility/2006" xmlns:o="urn:schemas-microsoft-com:office:office" xmlns:r="http://schemas.openxmlformats.org/officeDocument/2006/relationships" xmlns:m="http://schemas.openxmlformats.org/officeDocument/2006/math" xmlns:v="urn:schemas-microsoft-com:vml" xmlns:wp="http://schemas.openxmlformats.org/drawingml/2006/wordprocessingDrawing" xmlns:w10="urn:schemas-microsoft-com:office:word" xmlns:w="http://schemas.openxmlformats.org/wordprocessingml/2006/main" xmlns:wne="http://schemas.microsoft.com/office/word/2006/wordml">
+<w:footnotes xmlns:wpc="http://schemas.microsoft.com/office/word/2010/wordprocessingCanvas" xmlns:mc="http://schemas.openxmlformats.org/markup-compatibility/2006" xmlns:o="urn:schemas-microsoft-com:office:office" xmlns:r="http://schemas.openxmlformats.org/officeDocument/2006/relationships" xmlns:m="http://schemas.openxmlformats.org/officeDocument/2006/math" xmlns:v="urn:schemas-microsoft-com:vml" xmlns:wp14="http://schemas.microsoft.com/office/word/2010/wordprocessingDrawing" xmlns:wp="http://schemas.openxmlformats.org/drawingml/2006/wordprocessingDrawing" xmlns:w10="urn:schemas-microsoft-com:office:word" xmlns:w="http://schemas.openxmlformats.org/wordprocessingml/2006/main" xmlns:w14="http://schemas.microsoft.com/office/word/2010/wordml" xmlns:w15="http://schemas.microsoft.com/office/word/2012/wordml" xmlns:wpg="http://schemas.microsoft.com/office/word/2010/wordprocessingGroup" xmlns:wpi="http://schemas.microsoft.com/office/word/2010/wordprocessingInk" xmlns:wne="http://schemas.microsoft.com/office/word/2006/wordml" xmlns:wps="http://schemas.microsoft.com/office/word/2010/wordprocessingShape" mc:Ignorable="w14 w15 wp14">
   <w:footnote w:type="separator" w:id="-1">
     <w:p>
       <w:pPr>
@@ -975,7 +980,7 @@
 </file>
 
 <file path=word/header1.xml><?xml version="1.0" encoding="utf-8"?>
-<w:hdr xmlns:ve="http://schemas.openxmlformats.org/markup-compatibility/2006" xmlns:o="urn:schemas-microsoft-com:office:office" xmlns:r="http://schemas.openxmlformats.org/officeDocument/2006/relationships" xmlns:m="http://schemas.openxmlformats.org/officeDocument/2006/math" xmlns:v="urn:schemas-microsoft-com:vml" xmlns:wp="http://schemas.openxmlformats.org/drawingml/2006/wordprocessingDrawing" xmlns:w10="urn:schemas-microsoft-com:office:word" xmlns:w="http://schemas.openxmlformats.org/wordprocessingml/2006/main" xmlns:wne="http://schemas.microsoft.com/office/word/2006/wordml">
+<w:hdr xmlns:wpc="http://schemas.microsoft.com/office/word/2010/wordprocessingCanvas" xmlns:mc="http://schemas.openxmlformats.org/markup-compatibility/2006" xmlns:o="urn:schemas-microsoft-com:office:office" xmlns:r="http://schemas.openxmlformats.org/officeDocument/2006/relationships" xmlns:m="http://schemas.openxmlformats.org/officeDocument/2006/math" xmlns:v="urn:schemas-microsoft-com:vml" xmlns:wp14="http://schemas.microsoft.com/office/word/2010/wordprocessingDrawing" xmlns:wp="http://schemas.openxmlformats.org/drawingml/2006/wordprocessingDrawing" xmlns:w10="urn:schemas-microsoft-com:office:word" xmlns:w="http://schemas.openxmlformats.org/wordprocessingml/2006/main" xmlns:w14="http://schemas.microsoft.com/office/word/2010/wordml" xmlns:w15="http://schemas.microsoft.com/office/word/2012/wordml" xmlns:wpg="http://schemas.microsoft.com/office/word/2010/wordprocessingGroup" xmlns:wpi="http://schemas.microsoft.com/office/word/2010/wordprocessingInk" xmlns:wne="http://schemas.microsoft.com/office/word/2006/wordml" xmlns:wps="http://schemas.microsoft.com/office/word/2010/wordprocessingShape" mc:Ignorable="w14 w15 wp14">
   <w:p>
     <w:pPr>
       <w:tabs>
@@ -1188,16 +1193,6 @@
       </w:rPr>
       <w:tab/>
     </w:r>
-    <w:r>
-      <w:rPr>
-        <w:rFonts w:ascii="Cambria" w:hAnsi="Cambria"/>
-        <w:b/>
-        <w:color w:val="17365D"/>
-        <w:sz w:val="20"/>
-        <w:szCs w:val="20"/>
-      </w:rPr>
-      <w:t>Colleague Technology Services</w:t>
-    </w:r>
   </w:p>
   <w:p>
     <w:pPr>
@@ -1221,7 +1216,7 @@
 </file>
 
 <file path=word/styles.xml><?xml version="1.0" encoding="utf-8"?>
-<w:styles xmlns:r="http://schemas.openxmlformats.org/officeDocument/2006/relationships" xmlns:w="http://schemas.openxmlformats.org/wordprocessingml/2006/main">
+<w:styles xmlns:mc="http://schemas.openxmlformats.org/markup-compatibility/2006" xmlns:r="http://schemas.openxmlformats.org/officeDocument/2006/relationships" xmlns:w="http://schemas.openxmlformats.org/wordprocessingml/2006/main" xmlns:w14="http://schemas.microsoft.com/office/word/2010/wordml" xmlns:w15="http://schemas.microsoft.com/office/word/2012/wordml" mc:Ignorable="w14 w15">
   <w:docDefaults>
     <w:rPrDefault>
       <w:rPr>
@@ -1231,145 +1226,378 @@
     </w:rPrDefault>
     <w:pPrDefault/>
   </w:docDefaults>
-  <w:latentStyles w:defLockedState="0" w:defUIPriority="99" w:defSemiHidden="1" w:defUnhideWhenUsed="1" w:defQFormat="0" w:count="267">
-    <w:lsdException w:name="Normal" w:semiHidden="0" w:uiPriority="0" w:unhideWhenUsed="0" w:qFormat="1"/>
-    <w:lsdException w:name="heading 1" w:semiHidden="0" w:uiPriority="9" w:unhideWhenUsed="0" w:qFormat="1"/>
-    <w:lsdException w:name="heading 2" w:uiPriority="9" w:qFormat="1"/>
-    <w:lsdException w:name="heading 3" w:uiPriority="9" w:qFormat="1"/>
-    <w:lsdException w:name="heading 4" w:uiPriority="9" w:qFormat="1"/>
-    <w:lsdException w:name="heading 5" w:uiPriority="9" w:qFormat="1"/>
-    <w:lsdException w:name="heading 6" w:uiPriority="9" w:qFormat="1"/>
-    <w:lsdException w:name="heading 7" w:uiPriority="9" w:qFormat="1"/>
-    <w:lsdException w:name="heading 8" w:uiPriority="9" w:qFormat="1"/>
-    <w:lsdException w:name="heading 9" w:uiPriority="9" w:qFormat="1"/>
-    <w:lsdException w:name="toc 1" w:uiPriority="39"/>
-    <w:lsdException w:name="toc 2" w:uiPriority="39"/>
-    <w:lsdException w:name="toc 3" w:uiPriority="39"/>
-    <w:lsdException w:name="toc 4" w:uiPriority="39"/>
-    <w:lsdException w:name="toc 5" w:uiPriority="39"/>
-    <w:lsdException w:name="toc 6" w:uiPriority="39"/>
-    <w:lsdException w:name="toc 7" w:uiPriority="39"/>
-    <w:lsdException w:name="toc 8" w:uiPriority="39"/>
-    <w:lsdException w:name="toc 9" w:uiPriority="39"/>
-    <w:lsdException w:name="caption" w:uiPriority="35" w:qFormat="1"/>
-    <w:lsdException w:name="Title" w:semiHidden="0" w:uiPriority="10" w:unhideWhenUsed="0" w:qFormat="1"/>
-    <w:lsdException w:name="Default Paragraph Font" w:uiPriority="1"/>
-    <w:lsdException w:name="Subtitle" w:semiHidden="0" w:uiPriority="11" w:unhideWhenUsed="0" w:qFormat="1"/>
-    <w:lsdException w:name="Hyperlink" w:uiPriority="0"/>
-    <w:lsdException w:name="Strong" w:semiHidden="0" w:uiPriority="22" w:unhideWhenUsed="0" w:qFormat="1"/>
-    <w:lsdException w:name="Emphasis" w:semiHidden="0" w:uiPriority="20" w:unhideWhenUsed="0" w:qFormat="1"/>
-    <w:lsdException w:name="Table Grid" w:semiHidden="0" w:uiPriority="59" w:unhideWhenUsed="0"/>
-    <w:lsdException w:name="Placeholder Text" w:unhideWhenUsed="0"/>
-    <w:lsdException w:name="No Spacing" w:semiHidden="0" w:uiPriority="1" w:unhideWhenUsed="0" w:qFormat="1"/>
-    <w:lsdException w:name="Light Shading" w:semiHidden="0" w:uiPriority="60" w:unhideWhenUsed="0"/>
-    <w:lsdException w:name="Light List" w:semiHidden="0" w:uiPriority="61" w:unhideWhenUsed="0"/>
-    <w:lsdException w:name="Light Grid" w:semiHidden="0" w:uiPriority="62" w:unhideWhenUsed="0"/>
-    <w:lsdException w:name="Medium Shading 1" w:semiHidden="0" w:uiPriority="63" w:unhideWhenUsed="0"/>
-    <w:lsdException w:name="Medium Shading 2" w:semiHidden="0" w:uiPriority="64" w:unhideWhenUsed="0"/>
-    <w:lsdException w:name="Medium List 1" w:semiHidden="0" w:uiPriority="65" w:unhideWhenUsed="0"/>
-    <w:lsdException w:name="Medium List 2" w:semiHidden="0" w:uiPriority="66" w:unhideWhenUsed="0"/>
-    <w:lsdException w:name="Medium Grid 1" w:semiHidden="0" w:uiPriority="67" w:unhideWhenUsed="0"/>
-    <w:lsdException w:name="Medium Grid 2" w:semiHidden="0" w:uiPriority="68" w:unhideWhenUsed="0"/>
-    <w:lsdException w:name="Medium Grid 3" w:semiHidden="0" w:uiPriority="69" w:unhideWhenUsed="0"/>
-    <w:lsdException w:name="Dark List" w:semiHidden="0" w:uiPriority="70" w:unhideWhenUsed="0"/>
-    <w:lsdException w:name="Colorful Shading" w:semiHidden="0" w:uiPriority="71" w:unhideWhenUsed="0"/>
-    <w:lsdException w:name="Colorful List" w:semiHidden="0" w:uiPriority="72" w:unhideWhenUsed="0"/>
-    <w:lsdException w:name="Colorful Grid" w:semiHidden="0" w:uiPriority="73" w:unhideWhenUsed="0"/>
-    <w:lsdException w:name="Light Shading Accent 1" w:semiHidden="0" w:uiPriority="60" w:unhideWhenUsed="0"/>
-    <w:lsdException w:name="Light List Accent 1" w:semiHidden="0" w:uiPriority="61" w:unhideWhenUsed="0"/>
-    <w:lsdException w:name="Light Grid Accent 1" w:semiHidden="0" w:uiPriority="62" w:unhideWhenUsed="0"/>
-    <w:lsdException w:name="Medium Shading 1 Accent 1" w:semiHidden="0" w:uiPriority="63" w:unhideWhenUsed="0"/>
-    <w:lsdException w:name="Medium Shading 2 Accent 1" w:semiHidden="0" w:uiPriority="64" w:unhideWhenUsed="0"/>
-    <w:lsdException w:name="Medium List 1 Accent 1" w:semiHidden="0" w:uiPriority="65" w:unhideWhenUsed="0"/>
-    <w:lsdException w:name="Revision" w:unhideWhenUsed="0"/>
-    <w:lsdException w:name="List Paragraph" w:semiHidden="0" w:uiPriority="34" w:unhideWhenUsed="0" w:qFormat="1"/>
-    <w:lsdException w:name="Quote" w:semiHidden="0" w:uiPriority="29" w:unhideWhenUsed="0" w:qFormat="1"/>
-    <w:lsdException w:name="Intense Quote" w:semiHidden="0" w:uiPriority="30" w:unhideWhenUsed="0" w:qFormat="1"/>
-    <w:lsdException w:name="Medium List 2 Accent 1" w:semiHidden="0" w:uiPriority="66" w:unhideWhenUsed="0"/>
-    <w:lsdException w:name="Medium Grid 1 Accent 1" w:semiHidden="0" w:uiPriority="67" w:unhideWhenUsed="0"/>
-    <w:lsdException w:name="Medium Grid 2 Accent 1" w:semiHidden="0" w:uiPriority="68" w:unhideWhenUsed="0"/>
-    <w:lsdException w:name="Medium Grid 3 Accent 1" w:semiHidden="0" w:uiPriority="69" w:unhideWhenUsed="0"/>
-    <w:lsdException w:name="Dark List Accent 1" w:semiHidden="0" w:uiPriority="70" w:unhideWhenUsed="0"/>
-    <w:lsdException w:name="Colorful Shading Accent 1" w:semiHidden="0" w:uiPriority="71" w:unhideWhenUsed="0"/>
-    <w:lsdException w:name="Colorful List Accent 1" w:semiHidden="0" w:uiPriority="72" w:unhideWhenUsed="0"/>
-    <w:lsdException w:name="Colorful Grid Accent 1" w:semiHidden="0" w:uiPriority="73" w:unhideWhenUsed="0"/>
-    <w:lsdException w:name="Light Shading Accent 2" w:semiHidden="0" w:uiPriority="60" w:unhideWhenUsed="0"/>
-    <w:lsdException w:name="Light List Accent 2" w:semiHidden="0" w:uiPriority="61" w:unhideWhenUsed="0"/>
-    <w:lsdException w:name="Light Grid Accent 2" w:semiHidden="0" w:uiPriority="62" w:unhideWhenUsed="0"/>
-    <w:lsdException w:name="Medium Shading 1 Accent 2" w:semiHidden="0" w:uiPriority="63" w:unhideWhenUsed="0"/>
-    <w:lsdException w:name="Medium Shading 2 Accent 2" w:semiHidden="0" w:uiPriority="64" w:unhideWhenUsed="0"/>
-    <w:lsdException w:name="Medium List 1 Accent 2" w:semiHidden="0" w:uiPriority="65" w:unhideWhenUsed="0"/>
-    <w:lsdException w:name="Medium List 2 Accent 2" w:semiHidden="0" w:uiPriority="66" w:unhideWhenUsed="0"/>
-    <w:lsdException w:name="Medium Grid 1 Accent 2" w:semiHidden="0" w:uiPriority="67" w:unhideWhenUsed="0"/>
-    <w:lsdException w:name="Medium Grid 2 Accent 2" w:semiHidden="0" w:uiPriority="68" w:unhideWhenUsed="0"/>
-    <w:lsdException w:name="Medium Grid 3 Accent 2" w:semiHidden="0" w:uiPriority="69" w:unhideWhenUsed="0"/>
-    <w:lsdException w:name="Dark List Accent 2" w:semiHidden="0" w:uiPriority="70" w:unhideWhenUsed="0"/>
-    <w:lsdException w:name="Colorful Shading Accent 2" w:semiHidden="0" w:uiPriority="71" w:unhideWhenUsed="0"/>
-    <w:lsdException w:name="Colorful List Accent 2" w:semiHidden="0" w:uiPriority="72" w:unhideWhenUsed="0"/>
-    <w:lsdException w:name="Colorful Grid Accent 2" w:semiHidden="0" w:uiPriority="73" w:unhideWhenUsed="0"/>
-    <w:lsdException w:name="Light Shading Accent 3" w:semiHidden="0" w:uiPriority="60" w:unhideWhenUsed="0"/>
-    <w:lsdException w:name="Light List Accent 3" w:semiHidden="0" w:uiPriority="61" w:unhideWhenUsed="0"/>
-    <w:lsdException w:name="Light Grid Accent 3" w:semiHidden="0" w:uiPriority="62" w:unhideWhenUsed="0"/>
-    <w:lsdException w:name="Medium Shading 1 Accent 3" w:semiHidden="0" w:uiPriority="63" w:unhideWhenUsed="0"/>
-    <w:lsdException w:name="Medium Shading 2 Accent 3" w:semiHidden="0" w:uiPriority="64" w:unhideWhenUsed="0"/>
-    <w:lsdException w:name="Medium List 1 Accent 3" w:semiHidden="0" w:uiPriority="65" w:unhideWhenUsed="0"/>
-    <w:lsdException w:name="Medium List 2 Accent 3" w:semiHidden="0" w:uiPriority="66" w:unhideWhenUsed="0"/>
-    <w:lsdException w:name="Medium Grid 1 Accent 3" w:semiHidden="0" w:uiPriority="67" w:unhideWhenUsed="0"/>
-    <w:lsdException w:name="Medium Grid 2 Accent 3" w:semiHidden="0" w:uiPriority="68" w:unhideWhenUsed="0"/>
-    <w:lsdException w:name="Medium Grid 3 Accent 3" w:semiHidden="0" w:uiPriority="69" w:unhideWhenUsed="0"/>
-    <w:lsdException w:name="Dark List Accent 3" w:semiHidden="0" w:uiPriority="70" w:unhideWhenUsed="0"/>
-    <w:lsdException w:name="Colorful Shading Accent 3" w:semiHidden="0" w:uiPriority="71" w:unhideWhenUsed="0"/>
-    <w:lsdException w:name="Colorful List Accent 3" w:semiHidden="0" w:uiPriority="72" w:unhideWhenUsed="0"/>
-    <w:lsdException w:name="Colorful Grid Accent 3" w:semiHidden="0" w:uiPriority="73" w:unhideWhenUsed="0"/>
-    <w:lsdException w:name="Light Shading Accent 4" w:semiHidden="0" w:uiPriority="60" w:unhideWhenUsed="0"/>
-    <w:lsdException w:name="Light List Accent 4" w:semiHidden="0" w:uiPriority="61" w:unhideWhenUsed="0"/>
-    <w:lsdException w:name="Light Grid Accent 4" w:semiHidden="0" w:uiPriority="62" w:unhideWhenUsed="0"/>
-    <w:lsdException w:name="Medium Shading 1 Accent 4" w:semiHidden="0" w:uiPriority="63" w:unhideWhenUsed="0"/>
-    <w:lsdException w:name="Medium Shading 2 Accent 4" w:semiHidden="0" w:uiPriority="64" w:unhideWhenUsed="0"/>
-    <w:lsdException w:name="Medium List 1 Accent 4" w:semiHidden="0" w:uiPriority="65" w:unhideWhenUsed="0"/>
-    <w:lsdException w:name="Medium List 2 Accent 4" w:semiHidden="0" w:uiPriority="66" w:unhideWhenUsed="0"/>
-    <w:lsdException w:name="Medium Grid 1 Accent 4" w:semiHidden="0" w:uiPriority="67" w:unhideWhenUsed="0"/>
-    <w:lsdException w:name="Medium Grid 2 Accent 4" w:semiHidden="0" w:uiPriority="68" w:unhideWhenUsed="0"/>
-    <w:lsdException w:name="Medium Grid 3 Accent 4" w:semiHidden="0" w:uiPriority="69" w:unhideWhenUsed="0"/>
-    <w:lsdException w:name="Dark List Accent 4" w:semiHidden="0" w:uiPriority="70" w:unhideWhenUsed="0"/>
-    <w:lsdException w:name="Colorful Shading Accent 4" w:semiHidden="0" w:uiPriority="71" w:unhideWhenUsed="0"/>
-    <w:lsdException w:name="Colorful List Accent 4" w:semiHidden="0" w:uiPriority="72" w:unhideWhenUsed="0"/>
-    <w:lsdException w:name="Colorful Grid Accent 4" w:semiHidden="0" w:uiPriority="73" w:unhideWhenUsed="0"/>
-    <w:lsdException w:name="Light Shading Accent 5" w:semiHidden="0" w:uiPriority="60" w:unhideWhenUsed="0"/>
-    <w:lsdException w:name="Light List Accent 5" w:semiHidden="0" w:uiPriority="61" w:unhideWhenUsed="0"/>
-    <w:lsdException w:name="Light Grid Accent 5" w:semiHidden="0" w:uiPriority="62" w:unhideWhenUsed="0"/>
-    <w:lsdException w:name="Medium Shading 1 Accent 5" w:semiHidden="0" w:uiPriority="63" w:unhideWhenUsed="0"/>
-    <w:lsdException w:name="Medium Shading 2 Accent 5" w:semiHidden="0" w:uiPriority="64" w:unhideWhenUsed="0"/>
-    <w:lsdException w:name="Medium List 1 Accent 5" w:semiHidden="0" w:uiPriority="65" w:unhideWhenUsed="0"/>
-    <w:lsdException w:name="Medium List 2 Accent 5" w:semiHidden="0" w:uiPriority="66" w:unhideWhenUsed="0"/>
-    <w:lsdException w:name="Medium Grid 1 Accent 5" w:semiHidden="0" w:uiPriority="67" w:unhideWhenUsed="0"/>
-    <w:lsdException w:name="Medium Grid 2 Accent 5" w:semiHidden="0" w:uiPriority="68" w:unhideWhenUsed="0"/>
-    <w:lsdException w:name="Medium Grid 3 Accent 5" w:semiHidden="0" w:uiPriority="69" w:unhideWhenUsed="0"/>
-    <w:lsdException w:name="Dark List Accent 5" w:semiHidden="0" w:uiPriority="70" w:unhideWhenUsed="0"/>
-    <w:lsdException w:name="Colorful Shading Accent 5" w:semiHidden="0" w:uiPriority="71" w:unhideWhenUsed="0"/>
-    <w:lsdException w:name="Colorful List Accent 5" w:semiHidden="0" w:uiPriority="72" w:unhideWhenUsed="0"/>
-    <w:lsdException w:name="Colorful Grid Accent 5" w:semiHidden="0" w:uiPriority="73" w:unhideWhenUsed="0"/>
-    <w:lsdException w:name="Light Shading Accent 6" w:semiHidden="0" w:uiPriority="60" w:unhideWhenUsed="0"/>
-    <w:lsdException w:name="Light List Accent 6" w:semiHidden="0" w:uiPriority="61" w:unhideWhenUsed="0"/>
-    <w:lsdException w:name="Light Grid Accent 6" w:semiHidden="0" w:uiPriority="62" w:unhideWhenUsed="0"/>
-    <w:lsdException w:name="Medium Shading 1 Accent 6" w:semiHidden="0" w:uiPriority="63" w:unhideWhenUsed="0"/>
-    <w:lsdException w:name="Medium Shading 2 Accent 6" w:semiHidden="0" w:uiPriority="64" w:unhideWhenUsed="0"/>
-    <w:lsdException w:name="Medium List 1 Accent 6" w:semiHidden="0" w:uiPriority="65" w:unhideWhenUsed="0"/>
-    <w:lsdException w:name="Medium List 2 Accent 6" w:semiHidden="0" w:uiPriority="66" w:unhideWhenUsed="0"/>
-    <w:lsdException w:name="Medium Grid 1 Accent 6" w:semiHidden="0" w:uiPriority="67" w:unhideWhenUsed="0"/>
-    <w:lsdException w:name="Medium Grid 2 Accent 6" w:semiHidden="0" w:uiPriority="68" w:unhideWhenUsed="0"/>
-    <w:lsdException w:name="Medium Grid 3 Accent 6" w:semiHidden="0" w:uiPriority="69" w:unhideWhenUsed="0"/>
-    <w:lsdException w:name="Dark List Accent 6" w:semiHidden="0" w:uiPriority="70" w:unhideWhenUsed="0"/>
-    <w:lsdException w:name="Colorful Shading Accent 6" w:semiHidden="0" w:uiPriority="71" w:unhideWhenUsed="0"/>
-    <w:lsdException w:name="Colorful List Accent 6" w:semiHidden="0" w:uiPriority="72" w:unhideWhenUsed="0"/>
-    <w:lsdException w:name="Colorful Grid Accent 6" w:semiHidden="0" w:uiPriority="73" w:unhideWhenUsed="0"/>
-    <w:lsdException w:name="Subtle Emphasis" w:semiHidden="0" w:uiPriority="19" w:unhideWhenUsed="0" w:qFormat="1"/>
-    <w:lsdException w:name="Intense Emphasis" w:semiHidden="0" w:uiPriority="21" w:unhideWhenUsed="0" w:qFormat="1"/>
-    <w:lsdException w:name="Subtle Reference" w:semiHidden="0" w:uiPriority="31" w:unhideWhenUsed="0" w:qFormat="1"/>
-    <w:lsdException w:name="Intense Reference" w:semiHidden="0" w:uiPriority="32" w:unhideWhenUsed="0" w:qFormat="1"/>
-    <w:lsdException w:name="Book Title" w:semiHidden="0" w:uiPriority="33" w:unhideWhenUsed="0" w:qFormat="1"/>
-    <w:lsdException w:name="Bibliography" w:uiPriority="37"/>
-    <w:lsdException w:name="TOC Heading" w:uiPriority="39" w:qFormat="1"/>
+  <w:latentStyles w:defLockedState="0" w:defUIPriority="99" w:defSemiHidden="0" w:defUnhideWhenUsed="0" w:defQFormat="0" w:count="371">
+    <w:lsdException w:name="Normal" w:uiPriority="0" w:qFormat="1"/>
+    <w:lsdException w:name="heading 1" w:uiPriority="9" w:qFormat="1"/>
+    <w:lsdException w:name="heading 2" w:semiHidden="1" w:uiPriority="9" w:unhideWhenUsed="1" w:qFormat="1"/>
+    <w:lsdException w:name="heading 3" w:semiHidden="1" w:uiPriority="9" w:unhideWhenUsed="1" w:qFormat="1"/>
+    <w:lsdException w:name="heading 4" w:semiHidden="1" w:uiPriority="9" w:unhideWhenUsed="1" w:qFormat="1"/>
+    <w:lsdException w:name="heading 5" w:semiHidden="1" w:uiPriority="9" w:unhideWhenUsed="1" w:qFormat="1"/>
+    <w:lsdException w:name="heading 6" w:semiHidden="1" w:uiPriority="9" w:unhideWhenUsed="1" w:qFormat="1"/>
+    <w:lsdException w:name="heading 7" w:semiHidden="1" w:uiPriority="9" w:unhideWhenUsed="1" w:qFormat="1"/>
+    <w:lsdException w:name="heading 8" w:semiHidden="1" w:uiPriority="9" w:unhideWhenUsed="1" w:qFormat="1"/>
+    <w:lsdException w:name="heading 9" w:semiHidden="1" w:uiPriority="9" w:unhideWhenUsed="1" w:qFormat="1"/>
+    <w:lsdException w:name="index 1" w:semiHidden="1" w:unhideWhenUsed="1"/>
+    <w:lsdException w:name="index 2" w:semiHidden="1" w:unhideWhenUsed="1"/>
+    <w:lsdException w:name="index 3" w:semiHidden="1" w:unhideWhenUsed="1"/>
+    <w:lsdException w:name="index 4" w:semiHidden="1" w:unhideWhenUsed="1"/>
+    <w:lsdException w:name="index 5" w:semiHidden="1" w:unhideWhenUsed="1"/>
+    <w:lsdException w:name="index 6" w:semiHidden="1" w:unhideWhenUsed="1"/>
+    <w:lsdException w:name="index 7" w:semiHidden="1" w:unhideWhenUsed="1"/>
+    <w:lsdException w:name="index 8" w:semiHidden="1" w:unhideWhenUsed="1"/>
+    <w:lsdException w:name="index 9" w:semiHidden="1" w:unhideWhenUsed="1"/>
+    <w:lsdException w:name="toc 1" w:semiHidden="1" w:uiPriority="39" w:unhideWhenUsed="1"/>
+    <w:lsdException w:name="toc 2" w:semiHidden="1" w:uiPriority="39" w:unhideWhenUsed="1"/>
+    <w:lsdException w:name="toc 3" w:semiHidden="1" w:uiPriority="39" w:unhideWhenUsed="1"/>
+    <w:lsdException w:name="toc 4" w:semiHidden="1" w:uiPriority="39" w:unhideWhenUsed="1"/>
+    <w:lsdException w:name="toc 5" w:semiHidden="1" w:uiPriority="39" w:unhideWhenUsed="1"/>
+    <w:lsdException w:name="toc 6" w:semiHidden="1" w:uiPriority="39" w:unhideWhenUsed="1"/>
+    <w:lsdException w:name="toc 7" w:semiHidden="1" w:uiPriority="39" w:unhideWhenUsed="1"/>
+    <w:lsdException w:name="toc 8" w:semiHidden="1" w:uiPriority="39" w:unhideWhenUsed="1"/>
+    <w:lsdException w:name="toc 9" w:semiHidden="1" w:uiPriority="39" w:unhideWhenUsed="1"/>
+    <w:lsdException w:name="Normal Indent" w:semiHidden="1" w:unhideWhenUsed="1"/>
+    <w:lsdException w:name="footnote text" w:semiHidden="1" w:unhideWhenUsed="1"/>
+    <w:lsdException w:name="annotation text" w:semiHidden="1" w:unhideWhenUsed="1"/>
+    <w:lsdException w:name="header" w:semiHidden="1" w:unhideWhenUsed="1"/>
+    <w:lsdException w:name="footer" w:semiHidden="1" w:unhideWhenUsed="1"/>
+    <w:lsdException w:name="index heading" w:semiHidden="1" w:unhideWhenUsed="1"/>
+    <w:lsdException w:name="caption" w:semiHidden="1" w:uiPriority="35" w:unhideWhenUsed="1" w:qFormat="1"/>
+    <w:lsdException w:name="table of figures" w:semiHidden="1" w:unhideWhenUsed="1"/>
+    <w:lsdException w:name="envelope address" w:semiHidden="1" w:unhideWhenUsed="1"/>
+    <w:lsdException w:name="envelope return" w:semiHidden="1" w:unhideWhenUsed="1"/>
+    <w:lsdException w:name="footnote reference" w:semiHidden="1" w:unhideWhenUsed="1"/>
+    <w:lsdException w:name="annotation reference" w:semiHidden="1" w:unhideWhenUsed="1"/>
+    <w:lsdException w:name="line number" w:semiHidden="1" w:unhideWhenUsed="1"/>
+    <w:lsdException w:name="page number" w:semiHidden="1" w:unhideWhenUsed="1"/>
+    <w:lsdException w:name="endnote reference" w:semiHidden="1" w:unhideWhenUsed="1"/>
+    <w:lsdException w:name="endnote text" w:semiHidden="1" w:unhideWhenUsed="1"/>
+    <w:lsdException w:name="table of authorities" w:semiHidden="1" w:unhideWhenUsed="1"/>
+    <w:lsdException w:name="macro" w:semiHidden="1" w:unhideWhenUsed="1"/>
+    <w:lsdException w:name="toa heading" w:semiHidden="1" w:unhideWhenUsed="1"/>
+    <w:lsdException w:name="List" w:semiHidden="1" w:unhideWhenUsed="1"/>
+    <w:lsdException w:name="List Bullet" w:semiHidden="1" w:unhideWhenUsed="1"/>
+    <w:lsdException w:name="List Number" w:semiHidden="1" w:unhideWhenUsed="1"/>
+    <w:lsdException w:name="List 2" w:semiHidden="1" w:unhideWhenUsed="1"/>
+    <w:lsdException w:name="List 3" w:semiHidden="1" w:unhideWhenUsed="1"/>
+    <w:lsdException w:name="List 4" w:semiHidden="1" w:unhideWhenUsed="1"/>
+    <w:lsdException w:name="List 5" w:semiHidden="1" w:unhideWhenUsed="1"/>
+    <w:lsdException w:name="List Bullet 2" w:semiHidden="1" w:unhideWhenUsed="1"/>
+    <w:lsdException w:name="List Bullet 3" w:semiHidden="1" w:unhideWhenUsed="1"/>
+    <w:lsdException w:name="List Bullet 4" w:semiHidden="1" w:unhideWhenUsed="1"/>
+    <w:lsdException w:name="List Bullet 5" w:semiHidden="1" w:unhideWhenUsed="1"/>
+    <w:lsdException w:name="List Number 2" w:semiHidden="1" w:unhideWhenUsed="1"/>
+    <w:lsdException w:name="List Number 3" w:semiHidden="1" w:unhideWhenUsed="1"/>
+    <w:lsdException w:name="List Number 4" w:semiHidden="1" w:unhideWhenUsed="1"/>
+    <w:lsdException w:name="List Number 5" w:semiHidden="1" w:unhideWhenUsed="1"/>
+    <w:lsdException w:name="Title" w:uiPriority="10" w:qFormat="1"/>
+    <w:lsdException w:name="Closing" w:semiHidden="1" w:unhideWhenUsed="1"/>
+    <w:lsdException w:name="Signature" w:semiHidden="1" w:unhideWhenUsed="1"/>
+    <w:lsdException w:name="Default Paragraph Font" w:semiHidden="1" w:uiPriority="1" w:unhideWhenUsed="1"/>
+    <w:lsdException w:name="Body Text" w:semiHidden="1" w:unhideWhenUsed="1"/>
+    <w:lsdException w:name="Body Text Indent" w:semiHidden="1" w:unhideWhenUsed="1"/>
+    <w:lsdException w:name="List Continue" w:semiHidden="1" w:unhideWhenUsed="1"/>
+    <w:lsdException w:name="List Continue 2" w:semiHidden="1" w:unhideWhenUsed="1"/>
+    <w:lsdException w:name="List Continue 3" w:semiHidden="1" w:unhideWhenUsed="1"/>
+    <w:lsdException w:name="List Continue 4" w:semiHidden="1" w:unhideWhenUsed="1"/>
+    <w:lsdException w:name="List Continue 5" w:semiHidden="1" w:unhideWhenUsed="1"/>
+    <w:lsdException w:name="Message Header" w:semiHidden="1" w:unhideWhenUsed="1"/>
+    <w:lsdException w:name="Subtitle" w:uiPriority="11" w:qFormat="1"/>
+    <w:lsdException w:name="Salutation" w:semiHidden="1" w:unhideWhenUsed="1"/>
+    <w:lsdException w:name="Date" w:semiHidden="1" w:unhideWhenUsed="1"/>
+    <w:lsdException w:name="Body Text First Indent" w:semiHidden="1" w:unhideWhenUsed="1"/>
+    <w:lsdException w:name="Body Text First Indent 2" w:semiHidden="1" w:unhideWhenUsed="1"/>
+    <w:lsdException w:name="Note Heading" w:semiHidden="1" w:unhideWhenUsed="1"/>
+    <w:lsdException w:name="Body Text 2" w:semiHidden="1" w:unhideWhenUsed="1"/>
+    <w:lsdException w:name="Body Text 3" w:semiHidden="1" w:unhideWhenUsed="1"/>
+    <w:lsdException w:name="Body Text Indent 2" w:semiHidden="1" w:unhideWhenUsed="1"/>
+    <w:lsdException w:name="Body Text Indent 3" w:semiHidden="1" w:unhideWhenUsed="1"/>
+    <w:lsdException w:name="Block Text" w:semiHidden="1" w:unhideWhenUsed="1"/>
+    <w:lsdException w:name="Hyperlink" w:semiHidden="1" w:uiPriority="0" w:unhideWhenUsed="1"/>
+    <w:lsdException w:name="FollowedHyperlink" w:semiHidden="1" w:unhideWhenUsed="1"/>
+    <w:lsdException w:name="Strong" w:uiPriority="22" w:qFormat="1"/>
+    <w:lsdException w:name="Emphasis" w:uiPriority="20" w:qFormat="1"/>
+    <w:lsdException w:name="Document Map" w:semiHidden="1" w:unhideWhenUsed="1"/>
+    <w:lsdException w:name="Plain Text" w:semiHidden="1" w:unhideWhenUsed="1"/>
+    <w:lsdException w:name="E-mail Signature" w:semiHidden="1" w:unhideWhenUsed="1"/>
+    <w:lsdException w:name="HTML Top of Form" w:semiHidden="1" w:unhideWhenUsed="1"/>
+    <w:lsdException w:name="HTML Bottom of Form" w:semiHidden="1" w:unhideWhenUsed="1"/>
+    <w:lsdException w:name="Normal (Web)" w:semiHidden="1" w:unhideWhenUsed="1"/>
+    <w:lsdException w:name="HTML Acronym" w:semiHidden="1" w:unhideWhenUsed="1"/>
+    <w:lsdException w:name="HTML Address" w:semiHidden="1" w:unhideWhenUsed="1"/>
+    <w:lsdException w:name="HTML Cite" w:semiHidden="1" w:unhideWhenUsed="1"/>
+    <w:lsdException w:name="HTML Code" w:semiHidden="1" w:unhideWhenUsed="1"/>
+    <w:lsdException w:name="HTML Definition" w:semiHidden="1" w:unhideWhenUsed="1"/>
+    <w:lsdException w:name="HTML Keyboard" w:semiHidden="1" w:unhideWhenUsed="1"/>
+    <w:lsdException w:name="HTML Preformatted" w:semiHidden="1" w:unhideWhenUsed="1"/>
+    <w:lsdException w:name="HTML Sample" w:semiHidden="1" w:unhideWhenUsed="1"/>
+    <w:lsdException w:name="HTML Typewriter" w:semiHidden="1" w:unhideWhenUsed="1"/>
+    <w:lsdException w:name="HTML Variable" w:semiHidden="1" w:unhideWhenUsed="1"/>
+    <w:lsdException w:name="Normal Table" w:semiHidden="1" w:unhideWhenUsed="1"/>
+    <w:lsdException w:name="annotation subject" w:semiHidden="1" w:unhideWhenUsed="1"/>
+    <w:lsdException w:name="No List" w:semiHidden="1" w:unhideWhenUsed="1"/>
+    <w:lsdException w:name="Outline List 1" w:semiHidden="1" w:unhideWhenUsed="1"/>
+    <w:lsdException w:name="Outline List 2" w:semiHidden="1" w:unhideWhenUsed="1"/>
+    <w:lsdException w:name="Outline List 3" w:semiHidden="1" w:unhideWhenUsed="1"/>
+    <w:lsdException w:name="Table Simple 1" w:semiHidden="1" w:unhideWhenUsed="1"/>
+    <w:lsdException w:name="Table Simple 2" w:semiHidden="1" w:unhideWhenUsed="1"/>
+    <w:lsdException w:name="Table Simple 3" w:semiHidden="1" w:unhideWhenUsed="1"/>
+    <w:lsdException w:name="Table Classic 1" w:semiHidden="1" w:unhideWhenUsed="1"/>
+    <w:lsdException w:name="Table Classic 2" w:semiHidden="1" w:unhideWhenUsed="1"/>
+    <w:lsdException w:name="Table Classic 3" w:semiHidden="1" w:unhideWhenUsed="1"/>
+    <w:lsdException w:name="Table Classic 4" w:semiHidden="1" w:unhideWhenUsed="1"/>
+    <w:lsdException w:name="Table Colorful 1" w:semiHidden="1" w:unhideWhenUsed="1"/>
+    <w:lsdException w:name="Table Colorful 2" w:semiHidden="1" w:unhideWhenUsed="1"/>
+    <w:lsdException w:name="Table Colorful 3" w:semiHidden="1" w:unhideWhenUsed="1"/>
+    <w:lsdException w:name="Table Columns 1" w:semiHidden="1" w:unhideWhenUsed="1"/>
+    <w:lsdException w:name="Table Columns 2" w:semiHidden="1" w:unhideWhenUsed="1"/>
+    <w:lsdException w:name="Table Columns 3" w:semiHidden="1" w:unhideWhenUsed="1"/>
+    <w:lsdException w:name="Table Columns 4" w:semiHidden="1" w:unhideWhenUsed="1"/>
+    <w:lsdException w:name="Table Columns 5" w:semiHidden="1" w:unhideWhenUsed="1"/>
+    <w:lsdException w:name="Table Grid 1" w:semiHidden="1" w:unhideWhenUsed="1"/>
+    <w:lsdException w:name="Table Grid 2" w:semiHidden="1" w:unhideWhenUsed="1"/>
+    <w:lsdException w:name="Table Grid 3" w:semiHidden="1" w:unhideWhenUsed="1"/>
+    <w:lsdException w:name="Table Grid 4" w:semiHidden="1" w:unhideWhenUsed="1"/>
+    <w:lsdException w:name="Table Grid 5" w:semiHidden="1" w:unhideWhenUsed="1"/>
+    <w:lsdException w:name="Table Grid 6" w:semiHidden="1" w:unhideWhenUsed="1"/>
+    <w:lsdException w:name="Table Grid 7" w:semiHidden="1" w:unhideWhenUsed="1"/>
+    <w:lsdException w:name="Table Grid 8" w:semiHidden="1" w:unhideWhenUsed="1"/>
+    <w:lsdException w:name="Table List 1" w:semiHidden="1" w:unhideWhenUsed="1"/>
+    <w:lsdException w:name="Table List 2" w:semiHidden="1" w:unhideWhenUsed="1"/>
+    <w:lsdException w:name="Table List 3" w:semiHidden="1" w:unhideWhenUsed="1"/>
+    <w:lsdException w:name="Table List 4" w:semiHidden="1" w:unhideWhenUsed="1"/>
+    <w:lsdException w:name="Table List 5" w:semiHidden="1" w:unhideWhenUsed="1"/>
+    <w:lsdException w:name="Table List 6" w:semiHidden="1" w:unhideWhenUsed="1"/>
+    <w:lsdException w:name="Table List 7" w:semiHidden="1" w:unhideWhenUsed="1"/>
+    <w:lsdException w:name="Table List 8" w:semiHidden="1" w:unhideWhenUsed="1"/>
+    <w:lsdException w:name="Table 3D effects 1" w:semiHidden="1" w:unhideWhenUsed="1"/>
+    <w:lsdException w:name="Table 3D effects 2" w:semiHidden="1" w:unhideWhenUsed="1"/>
+    <w:lsdException w:name="Table 3D effects 3" w:semiHidden="1" w:unhideWhenUsed="1"/>
+    <w:lsdException w:name="Table Contemporary" w:semiHidden="1" w:unhideWhenUsed="1"/>
+    <w:lsdException w:name="Table Elegant" w:semiHidden="1" w:unhideWhenUsed="1"/>
+    <w:lsdException w:name="Table Professional" w:semiHidden="1" w:unhideWhenUsed="1"/>
+    <w:lsdException w:name="Table Subtle 1" w:semiHidden="1" w:unhideWhenUsed="1"/>
+    <w:lsdException w:name="Table Subtle 2" w:semiHidden="1" w:unhideWhenUsed="1"/>
+    <w:lsdException w:name="Table Web 1" w:semiHidden="1" w:unhideWhenUsed="1"/>
+    <w:lsdException w:name="Table Web 2" w:semiHidden="1" w:unhideWhenUsed="1"/>
+    <w:lsdException w:name="Table Web 3" w:semiHidden="1" w:unhideWhenUsed="1"/>
+    <w:lsdException w:name="Balloon Text" w:semiHidden="1" w:unhideWhenUsed="1"/>
+    <w:lsdException w:name="Table Grid" w:uiPriority="59"/>
+    <w:lsdException w:name="Table Theme" w:semiHidden="1" w:unhideWhenUsed="1"/>
+    <w:lsdException w:name="Placeholder Text" w:semiHidden="1"/>
+    <w:lsdException w:name="No Spacing" w:uiPriority="1" w:qFormat="1"/>
+    <w:lsdException w:name="Light Shading" w:uiPriority="60"/>
+    <w:lsdException w:name="Light List" w:uiPriority="61"/>
+    <w:lsdException w:name="Light Grid" w:uiPriority="62"/>
+    <w:lsdException w:name="Medium Shading 1" w:uiPriority="63"/>
+    <w:lsdException w:name="Medium Shading 2" w:uiPriority="64"/>
+    <w:lsdException w:name="Medium List 1" w:uiPriority="65"/>
+    <w:lsdException w:name="Medium List 2" w:uiPriority="66"/>
+    <w:lsdException w:name="Medium Grid 1" w:uiPriority="67"/>
+    <w:lsdException w:name="Medium Grid 2" w:uiPriority="68"/>
+    <w:lsdException w:name="Medium Grid 3" w:uiPriority="69"/>
+    <w:lsdException w:name="Dark List" w:uiPriority="70"/>
+    <w:lsdException w:name="Colorful Shading" w:uiPriority="71"/>
+    <w:lsdException w:name="Colorful List" w:uiPriority="72"/>
+    <w:lsdException w:name="Colorful Grid" w:uiPriority="73"/>
+    <w:lsdException w:name="Light Shading Accent 1" w:uiPriority="60"/>
+    <w:lsdException w:name="Light List Accent 1" w:uiPriority="61"/>
+    <w:lsdException w:name="Light Grid Accent 1" w:uiPriority="62"/>
+    <w:lsdException w:name="Medium Shading 1 Accent 1" w:uiPriority="63"/>
+    <w:lsdException w:name="Medium Shading 2 Accent 1" w:uiPriority="64"/>
+    <w:lsdException w:name="Medium List 1 Accent 1" w:uiPriority="65"/>
+    <w:lsdException w:name="Revision" w:semiHidden="1"/>
+    <w:lsdException w:name="List Paragraph" w:uiPriority="34" w:qFormat="1"/>
+    <w:lsdException w:name="Quote" w:uiPriority="29" w:qFormat="1"/>
+    <w:lsdException w:name="Intense Quote" w:uiPriority="30" w:qFormat="1"/>
+    <w:lsdException w:name="Medium List 2 Accent 1" w:uiPriority="66"/>
+    <w:lsdException w:name="Medium Grid 1 Accent 1" w:uiPriority="67"/>
+    <w:lsdException w:name="Medium Grid 2 Accent 1" w:uiPriority="68"/>
+    <w:lsdException w:name="Medium Grid 3 Accent 1" w:uiPriority="69"/>
+    <w:lsdException w:name="Dark List Accent 1" w:uiPriority="70"/>
+    <w:lsdException w:name="Colorful Shading Accent 1" w:uiPriority="71"/>
+    <w:lsdException w:name="Colorful List Accent 1" w:uiPriority="72"/>
+    <w:lsdException w:name="Colorful Grid Accent 1" w:uiPriority="73"/>
+    <w:lsdException w:name="Light Shading Accent 2" w:uiPriority="60"/>
+    <w:lsdException w:name="Light List Accent 2" w:uiPriority="61"/>
+    <w:lsdException w:name="Light Grid Accent 2" w:uiPriority="62"/>
+    <w:lsdException w:name="Medium Shading 1 Accent 2" w:uiPriority="63"/>
+    <w:lsdException w:name="Medium Shading 2 Accent 2" w:uiPriority="64"/>
+    <w:lsdException w:name="Medium List 1 Accent 2" w:uiPriority="65"/>
+    <w:lsdException w:name="Medium List 2 Accent 2" w:uiPriority="66"/>
+    <w:lsdException w:name="Medium Grid 1 Accent 2" w:uiPriority="67"/>
+    <w:lsdException w:name="Medium Grid 2 Accent 2" w:uiPriority="68"/>
+    <w:lsdException w:name="Medium Grid 3 Accent 2" w:uiPriority="69"/>
+    <w:lsdException w:name="Dark List Accent 2" w:uiPriority="70"/>
+    <w:lsdException w:name="Colorful Shading Accent 2" w:uiPriority="71"/>
+    <w:lsdException w:name="Colorful List Accent 2" w:uiPriority="72"/>
+    <w:lsdException w:name="Colorful Grid Accent 2" w:uiPriority="73"/>
+    <w:lsdException w:name="Light Shading Accent 3" w:uiPriority="60"/>
+    <w:lsdException w:name="Light List Accent 3" w:uiPriority="61"/>
+    <w:lsdException w:name="Light Grid Accent 3" w:uiPriority="62"/>
+    <w:lsdException w:name="Medium Shading 1 Accent 3" w:uiPriority="63"/>
+    <w:lsdException w:name="Medium Shading 2 Accent 3" w:uiPriority="64"/>
+    <w:lsdException w:name="Medium List 1 Accent 3" w:uiPriority="65"/>
+    <w:lsdException w:name="Medium List 2 Accent 3" w:uiPriority="66"/>
+    <w:lsdException w:name="Medium Grid 1 Accent 3" w:uiPriority="67"/>
+    <w:lsdException w:name="Medium Grid 2 Accent 3" w:uiPriority="68"/>
+    <w:lsdException w:name="Medium Grid 3 Accent 3" w:uiPriority="69"/>
+    <w:lsdException w:name="Dark List Accent 3" w:uiPriority="70"/>
+    <w:lsdException w:name="Colorful Shading Accent 3" w:uiPriority="71"/>
+    <w:lsdException w:name="Colorful List Accent 3" w:uiPriority="72"/>
+    <w:lsdException w:name="Colorful Grid Accent 3" w:uiPriority="73"/>
+    <w:lsdException w:name="Light Shading Accent 4" w:uiPriority="60"/>
+    <w:lsdException w:name="Light List Accent 4" w:uiPriority="61"/>
+    <w:lsdException w:name="Light Grid Accent 4" w:uiPriority="62"/>
+    <w:lsdException w:name="Medium Shading 1 Accent 4" w:uiPriority="63"/>
+    <w:lsdException w:name="Medium Shading 2 Accent 4" w:uiPriority="64"/>
+    <w:lsdException w:name="Medium List 1 Accent 4" w:uiPriority="65"/>
+    <w:lsdException w:name="Medium List 2 Accent 4" w:uiPriority="66"/>
+    <w:lsdException w:name="Medium Grid 1 Accent 4" w:uiPriority="67"/>
+    <w:lsdException w:name="Medium Grid 2 Accent 4" w:uiPriority="68"/>
+    <w:lsdException w:name="Medium Grid 3 Accent 4" w:uiPriority="69"/>
+    <w:lsdException w:name="Dark List Accent 4" w:uiPriority="70"/>
+    <w:lsdException w:name="Colorful Shading Accent 4" w:uiPriority="71"/>
+    <w:lsdException w:name="Colorful List Accent 4" w:uiPriority="72"/>
+    <w:lsdException w:name="Colorful Grid Accent 4" w:uiPriority="73"/>
+    <w:lsdException w:name="Light Shading Accent 5" w:uiPriority="60"/>
+    <w:lsdException w:name="Light List Accent 5" w:uiPriority="61"/>
+    <w:lsdException w:name="Light Grid Accent 5" w:uiPriority="62"/>
+    <w:lsdException w:name="Medium Shading 1 Accent 5" w:uiPriority="63"/>
+    <w:lsdException w:name="Medium Shading 2 Accent 5" w:uiPriority="64"/>
+    <w:lsdException w:name="Medium List 1 Accent 5" w:uiPriority="65"/>
+    <w:lsdException w:name="Medium List 2 Accent 5" w:uiPriority="66"/>
+    <w:lsdException w:name="Medium Grid 1 Accent 5" w:uiPriority="67"/>
+    <w:lsdException w:name="Medium Grid 2 Accent 5" w:uiPriority="68"/>
+    <w:lsdException w:name="Medium Grid 3 Accent 5" w:uiPriority="69"/>
+    <w:lsdException w:name="Dark List Accent 5" w:uiPriority="70"/>
+    <w:lsdException w:name="Colorful Shading Accent 5" w:uiPriority="71"/>
+    <w:lsdException w:name="Colorful List Accent 5" w:uiPriority="72"/>
+    <w:lsdException w:name="Colorful Grid Accent 5" w:uiPriority="73"/>
+    <w:lsdException w:name="Light Shading Accent 6" w:uiPriority="60"/>
+    <w:lsdException w:name="Light List Accent 6" w:uiPriority="61"/>
+    <w:lsdException w:name="Light Grid Accent 6" w:uiPriority="62"/>
+    <w:lsdException w:name="Medium Shading 1 Accent 6" w:uiPriority="63"/>
+    <w:lsdException w:name="Medium Shading 2 Accent 6" w:uiPriority="64"/>
+    <w:lsdException w:name="Medium List 1 Accent 6" w:uiPriority="65"/>
+    <w:lsdException w:name="Medium List 2 Accent 6" w:uiPriority="66"/>
+    <w:lsdException w:name="Medium Grid 1 Accent 6" w:uiPriority="67"/>
+    <w:lsdException w:name="Medium Grid 2 Accent 6" w:uiPriority="68"/>
+    <w:lsdException w:name="Medium Grid 3 Accent 6" w:uiPriority="69"/>
+    <w:lsdException w:name="Dark List Accent 6" w:uiPriority="70"/>
+    <w:lsdException w:name="Colorful Shading Accent 6" w:uiPriority="71"/>
+    <w:lsdException w:name="Colorful List Accent 6" w:uiPriority="72"/>
+    <w:lsdException w:name="Colorful Grid Accent 6" w:uiPriority="73"/>
+    <w:lsdException w:name="Subtle Emphasis" w:uiPriority="19" w:qFormat="1"/>
+    <w:lsdException w:name="Intense Emphasis" w:uiPriority="21" w:qFormat="1"/>
+    <w:lsdException w:name="Subtle Reference" w:uiPriority="31" w:qFormat="1"/>
+    <w:lsdException w:name="Intense Reference" w:uiPriority="32" w:qFormat="1"/>
+    <w:lsdException w:name="Book Title" w:uiPriority="33" w:qFormat="1"/>
+    <w:lsdException w:name="Bibliography" w:semiHidden="1" w:uiPriority="37" w:unhideWhenUsed="1"/>
+    <w:lsdException w:name="TOC Heading" w:semiHidden="1" w:uiPriority="39" w:unhideWhenUsed="1" w:qFormat="1"/>
+    <w:lsdException w:name="Plain Table 1" w:uiPriority="41"/>
+    <w:lsdException w:name="Plain Table 2" w:uiPriority="42"/>
+    <w:lsdException w:name="Plain Table 3" w:uiPriority="43"/>
+    <w:lsdException w:name="Plain Table 4" w:uiPriority="44"/>
+    <w:lsdException w:name="Plain Table 5" w:uiPriority="45"/>
+    <w:lsdException w:name="Grid Table Light" w:uiPriority="40"/>
+    <w:lsdException w:name="Grid Table 1 Light" w:uiPriority="46"/>
+    <w:lsdException w:name="Grid Table 2" w:uiPriority="47"/>
+    <w:lsdException w:name="Grid Table 3" w:uiPriority="48"/>
+    <w:lsdException w:name="Grid Table 4" w:uiPriority="49"/>
+    <w:lsdException w:name="Grid Table 5 Dark" w:uiPriority="50"/>
+    <w:lsdException w:name="Grid Table 6 Colorful" w:uiPriority="51"/>
+    <w:lsdException w:name="Grid Table 7 Colorful" w:uiPriority="52"/>
+    <w:lsdException w:name="Grid Table 1 Light Accent 1" w:uiPriority="46"/>
+    <w:lsdException w:name="Grid Table 2 Accent 1" w:uiPriority="47"/>
+    <w:lsdException w:name="Grid Table 3 Accent 1" w:uiPriority="48"/>
+    <w:lsdException w:name="Grid Table 4 Accent 1" w:uiPriority="49"/>
+    <w:lsdException w:name="Grid Table 5 Dark Accent 1" w:uiPriority="50"/>
+    <w:lsdException w:name="Grid Table 6 Colorful Accent 1" w:uiPriority="51"/>
+    <w:lsdException w:name="Grid Table 7 Colorful Accent 1" w:uiPriority="52"/>
+    <w:lsdException w:name="Grid Table 1 Light Accent 2" w:uiPriority="46"/>
+    <w:lsdException w:name="Grid Table 2 Accent 2" w:uiPriority="47"/>
+    <w:lsdException w:name="Grid Table 3 Accent 2" w:uiPriority="48"/>
+    <w:lsdException w:name="Grid Table 4 Accent 2" w:uiPriority="49"/>
+    <w:lsdException w:name="Grid Table 5 Dark Accent 2" w:uiPriority="50"/>
+    <w:lsdException w:name="Grid Table 6 Colorful Accent 2" w:uiPriority="51"/>
+    <w:lsdException w:name="Grid Table 7 Colorful Accent 2" w:uiPriority="52"/>
+    <w:lsdException w:name="Grid Table 1 Light Accent 3" w:uiPriority="46"/>
+    <w:lsdException w:name="Grid Table 2 Accent 3" w:uiPriority="47"/>
+    <w:lsdException w:name="Grid Table 3 Accent 3" w:uiPriority="48"/>
+    <w:lsdException w:name="Grid Table 4 Accent 3" w:uiPriority="49"/>
+    <w:lsdException w:name="Grid Table 5 Dark Accent 3" w:uiPriority="50"/>
+    <w:lsdException w:name="Grid Table 6 Colorful Accent 3" w:uiPriority="51"/>
+    <w:lsdException w:name="Grid Table 7 Colorful Accent 3" w:uiPriority="52"/>
+    <w:lsdException w:name="Grid Table 1 Light Accent 4" w:uiPriority="46"/>
+    <w:lsdException w:name="Grid Table 2 Accent 4" w:uiPriority="47"/>
+    <w:lsdException w:name="Grid Table 3 Accent 4" w:uiPriority="48"/>
+    <w:lsdException w:name="Grid Table 4 Accent 4" w:uiPriority="49"/>
+    <w:lsdException w:name="Grid Table 5 Dark Accent 4" w:uiPriority="50"/>
+    <w:lsdException w:name="Grid Table 6 Colorful Accent 4" w:uiPriority="51"/>
+    <w:lsdException w:name="Grid Table 7 Colorful Accent 4" w:uiPriority="52"/>
+    <w:lsdException w:name="Grid Table 1 Light Accent 5" w:uiPriority="46"/>
+    <w:lsdException w:name="Grid Table 2 Accent 5" w:uiPriority="47"/>
+    <w:lsdException w:name="Grid Table 3 Accent 5" w:uiPriority="48"/>
+    <w:lsdException w:name="Grid Table 4 Accent 5" w:uiPriority="49"/>
+    <w:lsdException w:name="Grid Table 5 Dark Accent 5" w:uiPriority="50"/>
+    <w:lsdException w:name="Grid Table 6 Colorful Accent 5" w:uiPriority="51"/>
+    <w:lsdException w:name="Grid Table 7 Colorful Accent 5" w:uiPriority="52"/>
+    <w:lsdException w:name="Grid Table 1 Light Accent 6" w:uiPriority="46"/>
+    <w:lsdException w:name="Grid Table 2 Accent 6" w:uiPriority="47"/>
+    <w:lsdException w:name="Grid Table 3 Accent 6" w:uiPriority="48"/>
+    <w:lsdException w:name="Grid Table 4 Accent 6" w:uiPriority="49"/>
+    <w:lsdException w:name="Grid Table 5 Dark Accent 6" w:uiPriority="50"/>
+    <w:lsdException w:name="Grid Table 6 Colorful Accent 6" w:uiPriority="51"/>
+    <w:lsdException w:name="Grid Table 7 Colorful Accent 6" w:uiPriority="52"/>
+    <w:lsdException w:name="List Table 1 Light" w:uiPriority="46"/>
+    <w:lsdException w:name="List Table 2" w:uiPriority="47"/>
+    <w:lsdException w:name="List Table 3" w:uiPriority="48"/>
+    <w:lsdException w:name="List Table 4" w:uiPriority="49"/>
+    <w:lsdException w:name="List Table 5 Dark" w:uiPriority="50"/>
+    <w:lsdException w:name="List Table 6 Colorful" w:uiPriority="51"/>
+    <w:lsdException w:name="List Table 7 Colorful" w:uiPriority="52"/>
+    <w:lsdException w:name="List Table 1 Light Accent 1" w:uiPriority="46"/>
+    <w:lsdException w:name="List Table 2 Accent 1" w:uiPriority="47"/>
+    <w:lsdException w:name="List Table 3 Accent 1" w:uiPriority="48"/>
+    <w:lsdException w:name="List Table 4 Accent 1" w:uiPriority="49"/>
+    <w:lsdException w:name="List Table 5 Dark Accent 1" w:uiPriority="50"/>
+    <w:lsdException w:name="List Table 6 Colorful Accent 1" w:uiPriority="51"/>
+    <w:lsdException w:name="List Table 7 Colorful Accent 1" w:uiPriority="52"/>
+    <w:lsdException w:name="List Table 1 Light Accent 2" w:uiPriority="46"/>
+    <w:lsdException w:name="List Table 2 Accent 2" w:uiPriority="47"/>
+    <w:lsdException w:name="List Table 3 Accent 2" w:uiPriority="48"/>
+    <w:lsdException w:name="List Table 4 Accent 2" w:uiPriority="49"/>
+    <w:lsdException w:name="List Table 5 Dark Accent 2" w:uiPriority="50"/>
+    <w:lsdException w:name="List Table 6 Colorful Accent 2" w:uiPriority="51"/>
+    <w:lsdException w:name="List Table 7 Colorful Accent 2" w:uiPriority="52"/>
+    <w:lsdException w:name="List Table 1 Light Accent 3" w:uiPriority="46"/>
+    <w:lsdException w:name="List Table 2 Accent 3" w:uiPriority="47"/>
+    <w:lsdException w:name="List Table 3 Accent 3" w:uiPriority="48"/>
+    <w:lsdException w:name="List Table 4 Accent 3" w:uiPriority="49"/>
+    <w:lsdException w:name="List Table 5 Dark Accent 3" w:uiPriority="50"/>
+    <w:lsdException w:name="List Table 6 Colorful Accent 3" w:uiPriority="51"/>
+    <w:lsdException w:name="List Table 7 Colorful Accent 3" w:uiPriority="52"/>
+    <w:lsdException w:name="List Table 1 Light Accent 4" w:uiPriority="46"/>
+    <w:lsdException w:name="List Table 2 Accent 4" w:uiPriority="47"/>
+    <w:lsdException w:name="List Table 3 Accent 4" w:uiPriority="48"/>
+    <w:lsdException w:name="List Table 4 Accent 4" w:uiPriority="49"/>
+    <w:lsdException w:name="List Table 5 Dark Accent 4" w:uiPriority="50"/>
+    <w:lsdException w:name="List Table 6 Colorful Accent 4" w:uiPriority="51"/>
+    <w:lsdException w:name="List Table 7 Colorful Accent 4" w:uiPriority="52"/>
+    <w:lsdException w:name="List Table 1 Light Accent 5" w:uiPriority="46"/>
+    <w:lsdException w:name="List Table 2 Accent 5" w:uiPriority="47"/>
+    <w:lsdException w:name="List Table 3 Accent 5" w:uiPriority="48"/>
+    <w:lsdException w:name="List Table 4 Accent 5" w:uiPriority="49"/>
+    <w:lsdException w:name="List Table 5 Dark Accent 5" w:uiPriority="50"/>
+    <w:lsdException w:name="List Table 6 Colorful Accent 5" w:uiPriority="51"/>
+    <w:lsdException w:name="List Table 7 Colorful Accent 5" w:uiPriority="52"/>
+    <w:lsdException w:name="List Table 1 Light Accent 6" w:uiPriority="46"/>
+    <w:lsdException w:name="List Table 2 Accent 6" w:uiPriority="47"/>
+    <w:lsdException w:name="List Table 3 Accent 6" w:uiPriority="48"/>
+    <w:lsdException w:name="List Table 4 Accent 6" w:uiPriority="49"/>
+    <w:lsdException w:name="List Table 5 Dark Accent 6" w:uiPriority="50"/>
+    <w:lsdException w:name="List Table 6 Colorful Accent 6" w:uiPriority="51"/>
+    <w:lsdException w:name="List Table 7 Colorful Accent 6" w:uiPriority="52"/>
   </w:latentStyles>
   <w:style w:type="paragraph" w:default="1" w:styleId="Normal">
     <w:name w:val="Normal"/>
@@ -1417,7 +1645,6 @@
     <w:uiPriority w:val="99"/>
     <w:semiHidden/>
     <w:unhideWhenUsed/>
-    <w:qFormat/>
     <w:tblPr>
       <w:tblInd w:w="0" w:type="dxa"/>
       <w:tblCellMar>
@@ -1461,7 +1688,6 @@
     <w:basedOn w:val="Normal"/>
     <w:link w:val="FooterChar"/>
     <w:uiPriority w:val="99"/>
-    <w:semiHidden/>
     <w:unhideWhenUsed/>
     <w:rsid w:val="000116A8"/>
     <w:pPr>
@@ -1477,7 +1703,6 @@
     <w:basedOn w:val="DefaultParagraphFont"/>
     <w:link w:val="Footer"/>
     <w:uiPriority w:val="99"/>
-    <w:semiHidden/>
     <w:rsid w:val="000116A8"/>
   </w:style>
   <w:style w:type="paragraph" w:styleId="BalloonText">
@@ -1516,7 +1741,6 @@
     <w:uiPriority w:val="59"/>
     <w:rsid w:val="004B13D7"/>
     <w:tblPr>
-      <w:tblInd w:w="0" w:type="dxa"/>
       <w:tblBorders>
         <w:top w:val="single" w:sz="4" w:space="0" w:color="000000"/>
         <w:left w:val="single" w:sz="4" w:space="0" w:color="000000"/>
@@ -1525,12 +1749,6 @@
         <w:insideH w:val="single" w:sz="4" w:space="0" w:color="000000"/>
         <w:insideV w:val="single" w:sz="4" w:space="0" w:color="000000"/>
       </w:tblBorders>
-      <w:tblCellMar>
-        <w:top w:w="0" w:type="dxa"/>
-        <w:left w:w="108" w:type="dxa"/>
-        <w:bottom w:w="0" w:type="dxa"/>
-        <w:right w:w="108" w:type="dxa"/>
-      </w:tblCellMar>
     </w:tblPr>
   </w:style>
   <w:style w:type="character" w:styleId="Hyperlink">
@@ -1857,19 +2075,6 @@
 </file>
 
 <file path=customXml/item1.xml><?xml version="1.0" encoding="utf-8"?>
-<?mso-contentType ?>
-<FormTemplates xmlns="http://schemas.microsoft.com/sharepoint/v3/contenttype/forms">
-  <Display>DocumentLibraryForm</Display>
-  <Edit>DocumentLibraryForm</Edit>
-  <New>DocumentLibraryForm</New>
-</FormTemplates>
-</file>
-
-<file path=customXml/item2.xml><?xml version="1.0" encoding="utf-8"?>
-<LongProperties xmlns="http://schemas.microsoft.com/office/2006/metadata/longProperties"/>
-</file>
-
-<file path=customXml/item3.xml><?xml version="1.0" encoding="utf-8"?>
 <ct:contentTypeSchema xmlns:ct="http://schemas.microsoft.com/office/2006/metadata/contentType" xmlns:ma="http://schemas.microsoft.com/office/2006/metadata/properties/metaAttributes" ct:_="" ma:_="" ma:contentTypeName="Document" ma:contentTypeID="0x0101000D9730EC158D28438772EB929A52624C" ma:contentTypeVersion="3" ma:contentTypeDescription="Create a new document." ma:contentTypeScope="" ma:versionID="ae44ef75914201d80bb9848e542c6eb6">
   <xsd:schema xmlns:xsd="http://www.w3.org/2001/XMLSchema" xmlns:xs="http://www.w3.org/2001/XMLSchema" xmlns:p="http://schemas.microsoft.com/office/2006/metadata/properties" xmlns:ns2="141f70b3-7abc-4dc6-8594-22d4962412a6" targetNamespace="http://schemas.microsoft.com/office/2006/metadata/properties" ma:root="true" ma:fieldsID="c99fd0faebe87e38e3fe101fc3e5d256" ns2:_="">
     <xsd:import namespace="141f70b3-7abc-4dc6-8594-22d4962412a6"/>
@@ -2011,6 +2216,19 @@
 </ct:contentTypeSchema>
 </file>
 
+<file path=customXml/item2.xml><?xml version="1.0" encoding="utf-8"?>
+<LongProperties xmlns="http://schemas.microsoft.com/office/2006/metadata/longProperties"/>
+</file>
+
+<file path=customXml/item3.xml><?xml version="1.0" encoding="utf-8"?>
+<?mso-contentType ?>
+<FormTemplates xmlns="http://schemas.microsoft.com/sharepoint/v3/contenttype/forms">
+  <Display>DocumentLibraryForm</Display>
+  <Edit>DocumentLibraryForm</Edit>
+  <New>DocumentLibraryForm</New>
+</FormTemplates>
+</file>
+
 <file path=customXml/item4.xml><?xml version="1.0" encoding="utf-8"?>
 <p:properties xmlns:p="http://schemas.microsoft.com/office/2006/metadata/properties" xmlns:xsi="http://www.w3.org/2001/XMLSchema-instance">
   <documentManagement>
@@ -2026,22 +2244,6 @@
 </file>
 
 <file path=customXml/itemProps1.xml><?xml version="1.0" encoding="utf-8"?>
-<ds:datastoreItem xmlns:ds="http://schemas.openxmlformats.org/officeDocument/2006/customXml" ds:itemID="{59FD7374-A542-4970-82D9-CDE6A9D92B5A}">
-  <ds:schemaRefs>
-    <ds:schemaRef ds:uri="http://schemas.microsoft.com/sharepoint/v3/contenttype/forms"/>
-  </ds:schemaRefs>
-</ds:datastoreItem>
-</file>
-
-<file path=customXml/itemProps2.xml><?xml version="1.0" encoding="utf-8"?>
-<ds:datastoreItem xmlns:ds="http://schemas.openxmlformats.org/officeDocument/2006/customXml" ds:itemID="{D1068876-E904-40DF-AAD8-FC4EE38D784E}">
-  <ds:schemaRefs>
-    <ds:schemaRef ds:uri="http://schemas.microsoft.com/office/2006/metadata/longProperties"/>
-  </ds:schemaRefs>
-</ds:datastoreItem>
-</file>
-
-<file path=customXml/itemProps3.xml><?xml version="1.0" encoding="utf-8"?>
 <ds:datastoreItem xmlns:ds="http://schemas.openxmlformats.org/officeDocument/2006/customXml" ds:itemID="{97BCD6AD-4572-42CD-B502-D3C9CD968866}">
   <ds:schemaRefs>
     <ds:schemaRef ds:uri="http://schemas.microsoft.com/office/2006/metadata/contentType"/>
@@ -2059,24 +2261,33 @@
 </ds:datastoreItem>
 </file>
 
+<file path=customXml/itemProps2.xml><?xml version="1.0" encoding="utf-8"?>
+<ds:datastoreItem xmlns:ds="http://schemas.openxmlformats.org/officeDocument/2006/customXml" ds:itemID="{D1068876-E904-40DF-AAD8-FC4EE38D784E}">
+  <ds:schemaRefs>
+    <ds:schemaRef ds:uri="http://schemas.microsoft.com/office/2006/metadata/longProperties"/>
+  </ds:schemaRefs>
+</ds:datastoreItem>
+</file>
+
+<file path=customXml/itemProps3.xml><?xml version="1.0" encoding="utf-8"?>
+<ds:datastoreItem xmlns:ds="http://schemas.openxmlformats.org/officeDocument/2006/customXml" ds:itemID="{59FD7374-A542-4970-82D9-CDE6A9D92B5A}">
+  <ds:schemaRefs>
+    <ds:schemaRef ds:uri="http://schemas.microsoft.com/sharepoint/v3/contenttype/forms"/>
+  </ds:schemaRefs>
+</ds:datastoreItem>
+</file>
+
 <file path=customXml/itemProps4.xml><?xml version="1.0" encoding="utf-8"?>
 <ds:datastoreItem xmlns:ds="http://schemas.openxmlformats.org/officeDocument/2006/customXml" ds:itemID="{9788BA8B-B01D-4F8C-94C2-0CB92FE93AF8}">
   <ds:schemaRefs>
-    <ds:schemaRef ds:uri="http://schemas.microsoft.com/office/2006/documentManagement/types"/>
-    <ds:schemaRef ds:uri="http://purl.org/dc/elements/1.1/"/>
-    <ds:schemaRef ds:uri="http://purl.org/dc/terms/"/>
-    <ds:schemaRef ds:uri="http://purl.org/dc/dcmitype/"/>
-    <ds:schemaRef ds:uri="http://www.w3.org/XML/1998/namespace"/>
     <ds:schemaRef ds:uri="http://schemas.microsoft.com/office/2006/metadata/properties"/>
     <ds:schemaRef ds:uri="141f70b3-7abc-4dc6-8594-22d4962412a6"/>
-    <ds:schemaRef ds:uri="http://schemas.openxmlformats.org/package/2006/metadata/core-properties"/>
-    <ds:schemaRef ds:uri="http://schemas.microsoft.com/office/infopath/2007/PartnerControls"/>
   </ds:schemaRefs>
 </ds:datastoreItem>
 </file>
 
 <file path=customXml/itemProps5.xml><?xml version="1.0" encoding="utf-8"?>
-<ds:datastoreItem xmlns:ds="http://schemas.openxmlformats.org/officeDocument/2006/customXml" ds:itemID="{1C76F6C5-B911-45D3-87ED-44A3F6CB2719}">
+<ds:datastoreItem xmlns:ds="http://schemas.openxmlformats.org/officeDocument/2006/customXml" ds:itemID="{7CF10F81-E1AC-4BCB-9629-05D8B6761061}">
   <ds:schemaRefs>
     <ds:schemaRef ds:uri="http://schemas.openxmlformats.org/officeDocument/2006/bibliography"/>
   </ds:schemaRefs>

</xml_diff>

<commit_message>
Updates with, stuff in them. Read the source it was a bnig one
</commit_message>
<xml_diff>
--- a/Modules/BerForm.docx
+++ b/Modules/BerForm.docx
@@ -147,10 +147,10 @@
         <w:tblLook w:val="04A0" w:firstRow="1" w:lastRow="0" w:firstColumn="1" w:lastColumn="0" w:noHBand="0" w:noVBand="1"/>
       </w:tblPr>
       <w:tblGrid>
-        <w:gridCol w:w="1101"/>
-        <w:gridCol w:w="3519"/>
-        <w:gridCol w:w="1725"/>
-        <w:gridCol w:w="2897"/>
+        <w:gridCol w:w="1093"/>
+        <w:gridCol w:w="3416"/>
+        <w:gridCol w:w="1693"/>
+        <w:gridCol w:w="2814"/>
       </w:tblGrid>
       <w:tr>
         <w:tc>
@@ -182,15 +182,6 @@
           <w:tcPr>
             <w:tcW w:w="3519" w:type="dxa"/>
           </w:tcPr>
-          <w:p>
-            <w:pPr>
-              <w:spacing w:after="0"/>
-              <w:rPr>
-                <w:noProof/>
-                <w:lang w:eastAsia="en-GB"/>
-              </w:rPr>
-            </w:pPr>
-          </w:p>
           <w:p>
             <w:pPr>
               <w:spacing w:after="0"/>
@@ -289,10 +280,10 @@
         <w:tblLook w:val="04A0" w:firstRow="1" w:lastRow="0" w:firstColumn="1" w:lastColumn="0" w:noHBand="0" w:noVBand="1"/>
       </w:tblPr>
       <w:tblGrid>
-        <w:gridCol w:w="1101"/>
-        <w:gridCol w:w="3519"/>
-        <w:gridCol w:w="1725"/>
-        <w:gridCol w:w="2897"/>
+        <w:gridCol w:w="1096"/>
+        <w:gridCol w:w="3410"/>
+        <w:gridCol w:w="1702"/>
+        <w:gridCol w:w="2808"/>
       </w:tblGrid>
       <w:tr>
         <w:tc>
@@ -316,7 +307,23 @@
                 <w:noProof/>
                 <w:lang w:eastAsia="en-GB"/>
               </w:rPr>
-              <w:t>Model:</w:t>
+              <w:t>Model</w:t>
+            </w:r>
+            <w:r>
+              <w:rPr>
+                <w:b/>
+                <w:noProof/>
+                <w:lang w:eastAsia="en-GB"/>
+              </w:rPr>
+              <w:t xml:space="preserve"> Number </w:t>
+            </w:r>
+            <w:r>
+              <w:rPr>
+                <w:b/>
+                <w:noProof/>
+                <w:lang w:eastAsia="en-GB"/>
+              </w:rPr>
+              <w:t>:</w:t>
             </w:r>
           </w:p>
         </w:tc>
@@ -327,15 +334,7 @@
           <w:p>
             <w:pPr>
               <w:spacing w:after="0"/>
-              <w:rPr>
-                <w:noProof/>
-                <w:lang w:eastAsia="en-GB"/>
-              </w:rPr>
-            </w:pPr>
-          </w:p>
-          <w:p>
-            <w:pPr>
-              <w:spacing w:after="0"/>
+              <w:jc w:val="center"/>
               <w:rPr>
                 <w:noProof/>
                 <w:lang w:eastAsia="en-GB"/>
@@ -405,6 +404,62 @@
           <w:lang w:eastAsia="en-GB"/>
         </w:rPr>
       </w:pPr>
+      <w:r>
+        <w:rPr>
+          <w:b/>
+          <w:noProof/>
+          <w:color w:val="1F497D"/>
+          <w:sz w:val="28"/>
+          <w:szCs w:val="28"/>
+          <w:lang w:eastAsia="en-GB"/>
+        </w:rPr>
+        <w:t>ZULU Details:</w:t>
+      </w:r>
+      <w:r>
+        <w:rPr>
+          <w:b/>
+          <w:noProof/>
+          <w:color w:val="1F497D"/>
+          <w:sz w:val="28"/>
+          <w:szCs w:val="28"/>
+          <w:lang w:eastAsia="en-GB"/>
+        </w:rPr>
+        <w:tab/>
+      </w:r>
+      <w:r>
+        <w:rPr>
+          <w:b/>
+          <w:noProof/>
+          <w:color w:val="1F497D"/>
+          <w:sz w:val="28"/>
+          <w:szCs w:val="28"/>
+          <w:lang w:eastAsia="en-GB"/>
+        </w:rPr>
+        <w:tab/>
+      </w:r>
+      <w:r>
+        <w:rPr>
+          <w:b/>
+          <w:noProof/>
+          <w:color w:val="1F497D"/>
+          <w:sz w:val="28"/>
+          <w:szCs w:val="28"/>
+          <w:lang w:eastAsia="en-GB"/>
+        </w:rPr>
+        <w:tab/>
+      </w:r>
+      <w:r>
+        <w:rPr>
+          <w:b/>
+          <w:noProof/>
+          <w:color w:val="1F497D"/>
+          <w:sz w:val="28"/>
+          <w:szCs w:val="28"/>
+          <w:lang w:eastAsia="en-GB"/>
+        </w:rPr>
+        <w:tab/>
+        <w:t xml:space="preserve">   </w:t>
+      </w:r>
       <w:r>
         <w:rPr>
           <w:b/>
@@ -431,10 +486,10 @@
         <w:tblLook w:val="04A0" w:firstRow="1" w:lastRow="0" w:firstColumn="1" w:lastColumn="0" w:noHBand="0" w:noVBand="1"/>
       </w:tblPr>
       <w:tblGrid>
-        <w:gridCol w:w="2310"/>
-        <w:gridCol w:w="2310"/>
-        <w:gridCol w:w="2311"/>
-        <w:gridCol w:w="2311"/>
+        <w:gridCol w:w="2267"/>
+        <w:gridCol w:w="2240"/>
+        <w:gridCol w:w="2269"/>
+        <w:gridCol w:w="2240"/>
       </w:tblGrid>
       <w:tr>
         <w:tc>
@@ -458,7 +513,15 @@
                 <w:noProof/>
                 <w:lang w:eastAsia="en-GB"/>
               </w:rPr>
-              <w:t>Previous Call Number:</w:t>
+              <w:t>Repair Order Number</w:t>
+            </w:r>
+            <w:r>
+              <w:rPr>
+                <w:b/>
+                <w:noProof/>
+                <w:lang w:eastAsia="en-GB"/>
+              </w:rPr>
+              <w:t>:</w:t>
             </w:r>
           </w:p>
         </w:tc>
@@ -466,15 +529,6 @@
           <w:tcPr>
             <w:tcW w:w="2310" w:type="dxa"/>
           </w:tcPr>
-          <w:p>
-            <w:pPr>
-              <w:spacing w:after="0"/>
-              <w:rPr>
-                <w:noProof/>
-                <w:lang w:eastAsia="en-GB"/>
-              </w:rPr>
-            </w:pPr>
-          </w:p>
           <w:p>
             <w:pPr>
               <w:spacing w:after="0"/>
@@ -506,7 +560,15 @@
                 <w:noProof/>
                 <w:lang w:eastAsia="en-GB"/>
               </w:rPr>
-              <w:t>Current Call Number:</w:t>
+              <w:t>Tesseract Repair Centre</w:t>
+            </w:r>
+            <w:r>
+              <w:rPr>
+                <w:b/>
+                <w:noProof/>
+                <w:lang w:eastAsia="en-GB"/>
+              </w:rPr>
+              <w:t xml:space="preserve"> Call Number:</w:t>
             </w:r>
           </w:p>
         </w:tc>
@@ -573,13 +635,49 @@
         <w:tblLook w:val="04A0" w:firstRow="1" w:lastRow="0" w:firstColumn="1" w:lastColumn="0" w:noHBand="0" w:noVBand="1"/>
       </w:tblPr>
       <w:tblGrid>
-        <w:gridCol w:w="9242"/>
+        <w:gridCol w:w="9016"/>
       </w:tblGrid>
       <w:tr>
         <w:tc>
           <w:tcPr>
             <w:tcW w:w="9242" w:type="dxa"/>
           </w:tcPr>
+          <w:p>
+            <w:pPr>
+              <w:spacing w:after="0"/>
+              <w:rPr>
+                <w:noProof/>
+                <w:lang w:eastAsia="en-GB"/>
+              </w:rPr>
+            </w:pPr>
+          </w:p>
+          <w:p>
+            <w:pPr>
+              <w:spacing w:after="0"/>
+              <w:rPr>
+                <w:noProof/>
+                <w:lang w:eastAsia="en-GB"/>
+              </w:rPr>
+            </w:pPr>
+          </w:p>
+          <w:p>
+            <w:pPr>
+              <w:spacing w:after="0"/>
+              <w:rPr>
+                <w:noProof/>
+                <w:lang w:eastAsia="en-GB"/>
+              </w:rPr>
+            </w:pPr>
+          </w:p>
+          <w:p>
+            <w:pPr>
+              <w:spacing w:after="0"/>
+              <w:rPr>
+                <w:noProof/>
+                <w:lang w:eastAsia="en-GB"/>
+              </w:rPr>
+            </w:pPr>
+          </w:p>
           <w:p>
             <w:pPr>
               <w:spacing w:after="0"/>
@@ -720,8 +818,8 @@
         <w:tblLook w:val="04A0" w:firstRow="1" w:lastRow="0" w:firstColumn="1" w:lastColumn="0" w:noHBand="0" w:noVBand="1"/>
       </w:tblPr>
       <w:tblGrid>
-        <w:gridCol w:w="2310"/>
-        <w:gridCol w:w="6932"/>
+        <w:gridCol w:w="2278"/>
+        <w:gridCol w:w="6738"/>
       </w:tblGrid>
       <w:tr>
         <w:tc>
@@ -882,8 +980,12 @@
         <w:spacing w:after="0"/>
         <w:jc w:val="center"/>
       </w:pPr>
-      <w:bookmarkStart w:id="0" w:name="_GoBack"/>
-      <w:bookmarkEnd w:id="0"/>
+    </w:p>
+    <w:p>
+      <w:pPr>
+        <w:spacing w:after="0"/>
+        <w:jc w:val="center"/>
+      </w:pPr>
     </w:p>
     <w:sectPr>
       <w:headerReference w:type="default" r:id="rId12"/>
@@ -1175,7 +1277,7 @@
         <w:sz w:val="16"/>
         <w:szCs w:val="16"/>
       </w:rPr>
-      <w:t>1</w:t>
+      <w:t>2</w:t>
     </w:r>
     <w:r>
       <w:rPr>
@@ -2075,6 +2177,29 @@
 </file>
 
 <file path=customXml/item1.xml><?xml version="1.0" encoding="utf-8"?>
+<p:properties xmlns:p="http://schemas.microsoft.com/office/2006/metadata/properties" xmlns:xsi="http://www.w3.org/2001/XMLSchema-instance">
+  <documentManagement>
+    <Owner xmlns="141f70b3-7abc-4dc6-8594-22d4962412a6">Andrew Collett</Owner>
+    <Title_x0020__x002f__x0020_Description xmlns="141f70b3-7abc-4dc6-8594-22d4962412a6">B.E.R. Form</Title_x0020__x002f__x0020_Description>
+    <Issue xmlns="141f70b3-7abc-4dc6-8594-22d4962412a6" xsi:nil="true"/>
+  </documentManagement>
+</p:properties>
+</file>
+
+<file path=customXml/item2.xml><?xml version="1.0" encoding="utf-8"?>
+<?mso-contentType ?>
+<FormTemplates xmlns="http://schemas.microsoft.com/sharepoint/v3/contenttype/forms">
+  <Display>DocumentLibraryForm</Display>
+  <Edit>DocumentLibraryForm</Edit>
+  <New>DocumentLibraryForm</New>
+</FormTemplates>
+</file>
+
+<file path=customXml/item3.xml><?xml version="1.0" encoding="utf-8"?>
+<LongProperties xmlns="http://schemas.microsoft.com/office/2006/metadata/longProperties"/>
+</file>
+
+<file path=customXml/item4.xml><?xml version="1.0" encoding="utf-8"?>
 <ct:contentTypeSchema xmlns:ct="http://schemas.microsoft.com/office/2006/metadata/contentType" xmlns:ma="http://schemas.microsoft.com/office/2006/metadata/properties/metaAttributes" ct:_="" ma:_="" ma:contentTypeName="Document" ma:contentTypeID="0x0101000D9730EC158D28438772EB929A52624C" ma:contentTypeVersion="3" ma:contentTypeDescription="Create a new document." ma:contentTypeScope="" ma:versionID="ae44ef75914201d80bb9848e542c6eb6">
   <xsd:schema xmlns:xsd="http://www.w3.org/2001/XMLSchema" xmlns:xs="http://www.w3.org/2001/XMLSchema" xmlns:p="http://schemas.microsoft.com/office/2006/metadata/properties" xmlns:ns2="141f70b3-7abc-4dc6-8594-22d4962412a6" targetNamespace="http://schemas.microsoft.com/office/2006/metadata/properties" ma:root="true" ma:fieldsID="c99fd0faebe87e38e3fe101fc3e5d256" ns2:_="">
     <xsd:import namespace="141f70b3-7abc-4dc6-8594-22d4962412a6"/>
@@ -2216,34 +2341,36 @@
 </ct:contentTypeSchema>
 </file>
 
-<file path=customXml/item2.xml><?xml version="1.0" encoding="utf-8"?>
-<LongProperties xmlns="http://schemas.microsoft.com/office/2006/metadata/longProperties"/>
-</file>
-
-<file path=customXml/item3.xml><?xml version="1.0" encoding="utf-8"?>
-<?mso-contentType ?>
-<FormTemplates xmlns="http://schemas.microsoft.com/sharepoint/v3/contenttype/forms">
-  <Display>DocumentLibraryForm</Display>
-  <Edit>DocumentLibraryForm</Edit>
-  <New>DocumentLibraryForm</New>
-</FormTemplates>
-</file>
-
-<file path=customXml/item4.xml><?xml version="1.0" encoding="utf-8"?>
-<p:properties xmlns:p="http://schemas.microsoft.com/office/2006/metadata/properties" xmlns:xsi="http://www.w3.org/2001/XMLSchema-instance">
-  <documentManagement>
-    <Owner xmlns="141f70b3-7abc-4dc6-8594-22d4962412a6">Andrew Collett</Owner>
-    <Title_x0020__x002f__x0020_Description xmlns="141f70b3-7abc-4dc6-8594-22d4962412a6">B.E.R. Form</Title_x0020__x002f__x0020_Description>
-    <Issue xmlns="141f70b3-7abc-4dc6-8594-22d4962412a6" xsi:nil="true"/>
-  </documentManagement>
-</p:properties>
-</file>
-
 <file path=customXml/item5.xml><?xml version="1.0" encoding="utf-8"?>
 <b:Sources xmlns:b="http://schemas.openxmlformats.org/officeDocument/2006/bibliography" xmlns="http://schemas.openxmlformats.org/officeDocument/2006/bibliography" SelectedStyle="\APA.XSL" StyleName="APA"/>
 </file>
 
 <file path=customXml/itemProps1.xml><?xml version="1.0" encoding="utf-8"?>
+<ds:datastoreItem xmlns:ds="http://schemas.openxmlformats.org/officeDocument/2006/customXml" ds:itemID="{9788BA8B-B01D-4F8C-94C2-0CB92FE93AF8}">
+  <ds:schemaRefs>
+    <ds:schemaRef ds:uri="http://schemas.microsoft.com/office/2006/metadata/properties"/>
+    <ds:schemaRef ds:uri="141f70b3-7abc-4dc6-8594-22d4962412a6"/>
+  </ds:schemaRefs>
+</ds:datastoreItem>
+</file>
+
+<file path=customXml/itemProps2.xml><?xml version="1.0" encoding="utf-8"?>
+<ds:datastoreItem xmlns:ds="http://schemas.openxmlformats.org/officeDocument/2006/customXml" ds:itemID="{59FD7374-A542-4970-82D9-CDE6A9D92B5A}">
+  <ds:schemaRefs>
+    <ds:schemaRef ds:uri="http://schemas.microsoft.com/sharepoint/v3/contenttype/forms"/>
+  </ds:schemaRefs>
+</ds:datastoreItem>
+</file>
+
+<file path=customXml/itemProps3.xml><?xml version="1.0" encoding="utf-8"?>
+<ds:datastoreItem xmlns:ds="http://schemas.openxmlformats.org/officeDocument/2006/customXml" ds:itemID="{D1068876-E904-40DF-AAD8-FC4EE38D784E}">
+  <ds:schemaRefs>
+    <ds:schemaRef ds:uri="http://schemas.microsoft.com/office/2006/metadata/longProperties"/>
+  </ds:schemaRefs>
+</ds:datastoreItem>
+</file>
+
+<file path=customXml/itemProps4.xml><?xml version="1.0" encoding="utf-8"?>
 <ds:datastoreItem xmlns:ds="http://schemas.openxmlformats.org/officeDocument/2006/customXml" ds:itemID="{97BCD6AD-4572-42CD-B502-D3C9CD968866}">
   <ds:schemaRefs>
     <ds:schemaRef ds:uri="http://schemas.microsoft.com/office/2006/metadata/contentType"/>
@@ -2261,33 +2388,8 @@
 </ds:datastoreItem>
 </file>
 
-<file path=customXml/itemProps2.xml><?xml version="1.0" encoding="utf-8"?>
-<ds:datastoreItem xmlns:ds="http://schemas.openxmlformats.org/officeDocument/2006/customXml" ds:itemID="{D1068876-E904-40DF-AAD8-FC4EE38D784E}">
-  <ds:schemaRefs>
-    <ds:schemaRef ds:uri="http://schemas.microsoft.com/office/2006/metadata/longProperties"/>
-  </ds:schemaRefs>
-</ds:datastoreItem>
-</file>
-
-<file path=customXml/itemProps3.xml><?xml version="1.0" encoding="utf-8"?>
-<ds:datastoreItem xmlns:ds="http://schemas.openxmlformats.org/officeDocument/2006/customXml" ds:itemID="{59FD7374-A542-4970-82D9-CDE6A9D92B5A}">
-  <ds:schemaRefs>
-    <ds:schemaRef ds:uri="http://schemas.microsoft.com/sharepoint/v3/contenttype/forms"/>
-  </ds:schemaRefs>
-</ds:datastoreItem>
-</file>
-
-<file path=customXml/itemProps4.xml><?xml version="1.0" encoding="utf-8"?>
-<ds:datastoreItem xmlns:ds="http://schemas.openxmlformats.org/officeDocument/2006/customXml" ds:itemID="{9788BA8B-B01D-4F8C-94C2-0CB92FE93AF8}">
-  <ds:schemaRefs>
-    <ds:schemaRef ds:uri="http://schemas.microsoft.com/office/2006/metadata/properties"/>
-    <ds:schemaRef ds:uri="141f70b3-7abc-4dc6-8594-22d4962412a6"/>
-  </ds:schemaRefs>
-</ds:datastoreItem>
-</file>
-
 <file path=customXml/itemProps5.xml><?xml version="1.0" encoding="utf-8"?>
-<ds:datastoreItem xmlns:ds="http://schemas.openxmlformats.org/officeDocument/2006/customXml" ds:itemID="{7CF10F81-E1AC-4BCB-9629-05D8B6761061}">
+<ds:datastoreItem xmlns:ds="http://schemas.openxmlformats.org/officeDocument/2006/customXml" ds:itemID="{1680F90D-765A-447E-AFB3-1D8C9384CA18}">
   <ds:schemaRefs>
     <ds:schemaRef ds:uri="http://schemas.openxmlformats.org/officeDocument/2006/bibliography"/>
   </ds:schemaRefs>

</xml_diff>